<commit_message>
UI Design and assessment test
</commit_message>
<xml_diff>
--- a/task2/Everlytic Developer Assessment.docx
+++ b/task2/Everlytic Developer Assessment.docx
@@ -76,7 +76,11 @@
               <w:bottom w:val="single" w:sz="12" w:space="0" w:color="7F7F7F" w:themeColor="text1" w:themeTint="80"/>
             </w:tcBorders>
           </w:tcPr>
-          <w:p/>
+          <w:p>
+            <w:r>
+              <w:t>ADEDOJA ADEDAMOLA</w:t>
+            </w:r>
+          </w:p>
         </w:tc>
       </w:tr>
     </w:tbl>
@@ -147,6 +151,9 @@
             <w:pPr>
               <w:spacing w:after="120" w:line="276" w:lineRule="auto"/>
             </w:pPr>
+            <w:r>
+              <w:t>09/03/2018</w:t>
+            </w:r>
           </w:p>
         </w:tc>
       </w:tr>
@@ -187,7 +194,11 @@
               <w:right w:val="nil"/>
             </w:tcBorders>
           </w:tcPr>
-          <w:p/>
+          <w:p>
+            <w:r>
+              <w:t>Public: It allows the properties or methods be accessed from everywhere in the program.</w:t>
+            </w:r>
+          </w:p>
         </w:tc>
       </w:tr>
       <w:tr>
@@ -201,7 +212,11 @@
               <w:right w:val="nil"/>
             </w:tcBorders>
           </w:tcPr>
-          <w:p/>
+          <w:p>
+            <w:r>
+              <w:t xml:space="preserve">Protected: It allows the properties or methods be accessed only from inside the class in which they are declared or any other class that extends them. </w:t>
+            </w:r>
+          </w:p>
         </w:tc>
       </w:tr>
       <w:tr>
@@ -215,7 +230,17 @@
               <w:right w:val="nil"/>
             </w:tcBorders>
           </w:tcPr>
-          <w:p/>
+          <w:p>
+            <w:r>
+              <w:t xml:space="preserve">Private: </w:t>
+            </w:r>
+            <w:r>
+              <w:t>It allows the properties or methods be accessed only</w:t>
+            </w:r>
+            <w:r>
+              <w:t xml:space="preserve"> within its own class.</w:t>
+            </w:r>
+          </w:p>
         </w:tc>
       </w:tr>
     </w:tbl>
@@ -396,7 +421,18 @@
               <w:right w:val="nil"/>
             </w:tcBorders>
           </w:tcPr>
-          <w:p/>
+          <w:p>
+            <w:r>
+              <w:rPr>
+                <w:rFonts w:ascii="Courier New" w:hAnsi="Courier New" w:cs="Courier New"/>
+                <w:color w:val="34495E"/>
+                <w:sz w:val="21"/>
+                <w:szCs w:val="21"/>
+                <w:shd w:val="clear" w:color="auto" w:fill="F2FDFF"/>
+              </w:rPr>
+              <w:t>value: 4, result: 4</w:t>
+            </w:r>
+          </w:p>
         </w:tc>
       </w:tr>
       <w:tr>
@@ -410,7 +446,11 @@
               <w:right w:val="nil"/>
             </w:tcBorders>
           </w:tcPr>
-          <w:p/>
+          <w:p>
+            <w:r>
+              <w:t xml:space="preserve">This is because the ‘&amp;’ operator used means the variable ‘$foo’ is passed by reference </w:t>
+            </w:r>
+          </w:p>
         </w:tc>
       </w:tr>
       <w:tr>
@@ -424,7 +464,11 @@
               <w:right w:val="nil"/>
             </w:tcBorders>
           </w:tcPr>
-          <w:p/>
+          <w:p>
+            <w:r>
+              <w:t>instead of value, so any changes made to the ‘$foo’ was made to ‘$value’ too</w:t>
+            </w:r>
+          </w:p>
         </w:tc>
       </w:tr>
     </w:tbl>
@@ -440,7 +484,7 @@
           <w:rFonts w:ascii="Courier New" w:hAnsi="Courier New" w:cs="Courier New"/>
           <w:sz w:val="20"/>
         </w:rPr>
-        <w:t>SELECT * FROM table WHERE id = $_</w:t>
+        <w:t>SELECT * FROM table WHERE id = $_POST[ 'id</w:t>
       </w:r>
       <w:proofErr w:type="gramStart"/>
       <w:r>
@@ -448,16 +492,9 @@
           <w:rFonts w:ascii="Courier New" w:hAnsi="Courier New" w:cs="Courier New"/>
           <w:sz w:val="20"/>
         </w:rPr>
-        <w:t>POST[</w:t>
+        <w:t>' ]</w:t>
       </w:r>
       <w:proofErr w:type="gramEnd"/>
-      <w:r>
-        <w:rPr>
-          <w:rFonts w:ascii="Courier New" w:hAnsi="Courier New" w:cs="Courier New"/>
-          <w:sz w:val="20"/>
-        </w:rPr>
-        <w:t xml:space="preserve"> 'id' ]</w:t>
-      </w:r>
       <w:r>
         <w:t>"?</w:t>
       </w:r>
@@ -482,7 +519,11 @@
               <w:right w:val="nil"/>
             </w:tcBorders>
           </w:tcPr>
-          <w:p/>
+          <w:p>
+            <w:r>
+              <w:t xml:space="preserve">Using ‘*’ selects all the columns in the table, for a table with a significant amount of data, </w:t>
+            </w:r>
+          </w:p>
         </w:tc>
       </w:tr>
       <w:tr>
@@ -496,7 +537,19 @@
               <w:right w:val="nil"/>
             </w:tcBorders>
           </w:tcPr>
-          <w:p/>
+          <w:p>
+            <w:r>
+              <w:t xml:space="preserve">that will be a lot of data, and this cause performance issues. Most of the time, not </w:t>
+            </w:r>
+            <w:proofErr w:type="gramStart"/>
+            <w:r>
+              <w:t>all of</w:t>
+            </w:r>
+            <w:proofErr w:type="gramEnd"/>
+            <w:r>
+              <w:t xml:space="preserve"> the</w:t>
+            </w:r>
+          </w:p>
         </w:tc>
       </w:tr>
       <w:tr>
@@ -510,7 +563,34 @@
               <w:right w:val="nil"/>
             </w:tcBorders>
           </w:tcPr>
-          <w:p/>
+          <w:p>
+            <w:r>
+              <w:t>columns will be needed, it is better to just select the columns needed.</w:t>
+            </w:r>
+          </w:p>
+        </w:tc>
+      </w:tr>
+      <w:tr>
+        <w:tc>
+          <w:tcPr>
+            <w:tcW w:w="9206" w:type="dxa"/>
+            <w:tcBorders>
+              <w:top w:val="single" w:sz="4" w:space="0" w:color="auto"/>
+              <w:left w:val="nil"/>
+              <w:bottom w:val="single" w:sz="4" w:space="0" w:color="auto"/>
+              <w:right w:val="nil"/>
+            </w:tcBorders>
+          </w:tcPr>
+          <w:p>
+            <w:r>
+              <w:t xml:space="preserve">Also, in the case of ‘JOIN’ query, this might cause conflicts in the </w:t>
+            </w:r>
+            <w:r>
+              <w:t>results</w:t>
+            </w:r>
+            <w:bookmarkStart w:id="0" w:name="_GoBack"/>
+            <w:bookmarkEnd w:id="0"/>
+          </w:p>
         </w:tc>
       </w:tr>
     </w:tbl>
@@ -542,7 +622,11 @@
               <w:right w:val="nil"/>
             </w:tcBorders>
           </w:tcPr>
-          <w:p/>
+          <w:p>
+            <w:r>
+              <w:t>Sometimes, when attempting to modify the header information after output has been sent</w:t>
+            </w:r>
+          </w:p>
         </w:tc>
       </w:tr>
       <w:tr>
@@ -556,7 +640,14 @@
               <w:right w:val="nil"/>
             </w:tcBorders>
           </w:tcPr>
-          <w:p/>
+          <w:p>
+            <w:r>
+              <w:t xml:space="preserve">to the client. Also, </w:t>
+            </w:r>
+            <w:r>
+              <w:t>the warning is usually caused because of white spaces. White spaces</w:t>
+            </w:r>
+          </w:p>
         </w:tc>
       </w:tr>
       <w:tr>
@@ -570,7 +661,65 @@
               <w:right w:val="nil"/>
             </w:tcBorders>
           </w:tcPr>
-          <w:p/>
+          <w:p>
+            <w:r>
+              <w:lastRenderedPageBreak/>
+              <w:t>that sometimes appear before the opening ‘&lt;?</w:t>
+            </w:r>
+            <w:proofErr w:type="gramStart"/>
+            <w:r>
+              <w:t>php ’</w:t>
+            </w:r>
+            <w:proofErr w:type="gramEnd"/>
+            <w:r>
+              <w:t xml:space="preserve"> tag</w:t>
+            </w:r>
+            <w:r>
+              <w:t xml:space="preserve"> or after the closing tag. A good way </w:t>
+            </w:r>
+          </w:p>
+        </w:tc>
+      </w:tr>
+      <w:tr>
+        <w:tc>
+          <w:tcPr>
+            <w:tcW w:w="9206" w:type="dxa"/>
+            <w:tcBorders>
+              <w:top w:val="single" w:sz="4" w:space="0" w:color="auto"/>
+              <w:left w:val="nil"/>
+              <w:bottom w:val="single" w:sz="4" w:space="0" w:color="auto"/>
+              <w:right w:val="nil"/>
+            </w:tcBorders>
+          </w:tcPr>
+          <w:p>
+            <w:r>
+              <w:t xml:space="preserve">to </w:t>
+            </w:r>
+            <w:r>
+              <w:t>prevent this is to make sure there no</w:t>
+            </w:r>
+            <w:r>
+              <w:t xml:space="preserve"> spaces before the opening php tag and to omit the </w:t>
+            </w:r>
+          </w:p>
+        </w:tc>
+      </w:tr>
+      <w:tr>
+        <w:tc>
+          <w:tcPr>
+            <w:tcW w:w="9206" w:type="dxa"/>
+            <w:tcBorders>
+              <w:top w:val="single" w:sz="4" w:space="0" w:color="auto"/>
+              <w:left w:val="nil"/>
+              <w:bottom w:val="single" w:sz="4" w:space="0" w:color="auto"/>
+              <w:right w:val="nil"/>
+            </w:tcBorders>
+          </w:tcPr>
+          <w:p>
+            <w:r>
+              <w:t>Closing php tag ‘?&gt;’ from files containing only PHP</w:t>
+            </w:r>
+          </w:p>
         </w:tc>
       </w:tr>
     </w:tbl>
@@ -579,7 +728,6 @@
         <w:pStyle w:val="Heading3"/>
       </w:pPr>
       <w:r>
-        <w:lastRenderedPageBreak/>
         <w:t>What is wrong with this code:</w:t>
       </w:r>
       <w:r>
@@ -751,7 +899,11 @@
               <w:right w:val="nil"/>
             </w:tcBorders>
           </w:tcPr>
-          <w:p/>
+          <w:p>
+            <w:r>
+              <w:t xml:space="preserve">The use of ‘$this’ in the static function/method. Static functions/methods can be called </w:t>
+            </w:r>
+          </w:p>
         </w:tc>
       </w:tr>
       <w:tr>
@@ -765,7 +917,11 @@
               <w:right w:val="nil"/>
             </w:tcBorders>
           </w:tcPr>
-          <w:p/>
+          <w:p>
+            <w:r>
+              <w:t>without an instance of the object created. ‘$this’ is not available inside methods declared</w:t>
+            </w:r>
+          </w:p>
         </w:tc>
       </w:tr>
       <w:tr>
@@ -779,7 +935,37 @@
               <w:right w:val="nil"/>
             </w:tcBorders>
           </w:tcPr>
-          <w:p/>
+          <w:p>
+            <w:r>
+              <w:t xml:space="preserve">as static. Also, static properties cannot be accessed through the object using the arrow </w:t>
+            </w:r>
+          </w:p>
+        </w:tc>
+      </w:tr>
+      <w:tr>
+        <w:tc>
+          <w:tcPr>
+            <w:tcW w:w="9206" w:type="dxa"/>
+            <w:tcBorders>
+              <w:top w:val="single" w:sz="4" w:space="0" w:color="auto"/>
+              <w:left w:val="nil"/>
+              <w:bottom w:val="single" w:sz="4" w:space="0" w:color="auto"/>
+              <w:right w:val="nil"/>
+            </w:tcBorders>
+          </w:tcPr>
+          <w:p>
+            <w:r>
+              <w:t>operator (-</w:t>
+            </w:r>
+            <w:proofErr w:type="gramStart"/>
+            <w:r>
+              <w:t>&gt; )</w:t>
+            </w:r>
+            <w:proofErr w:type="gramEnd"/>
+            <w:r>
+              <w:t>, they are accessed using ‘::’</w:t>
+            </w:r>
+          </w:p>
         </w:tc>
       </w:tr>
     </w:tbl>
@@ -798,6 +984,1276 @@
       <w:r>
         <w:t>".</w:t>
       </w:r>
+    </w:p>
+    <w:p/>
+    <w:p>
+      <w:pPr>
+        <w:shd w:val="clear" w:color="auto" w:fill="1E1E1E"/>
+        <w:spacing w:before="0" w:after="0" w:line="285" w:lineRule="atLeast"/>
+        <w:rPr>
+          <w:rFonts w:ascii="Consolas" w:eastAsia="Times New Roman" w:hAnsi="Consolas" w:cs="Times New Roman"/>
+          <w:color w:val="D4D4D4"/>
+          <w:sz w:val="21"/>
+          <w:szCs w:val="21"/>
+          <w:lang w:val="en-GB" w:eastAsia="en-GB"/>
+        </w:rPr>
+      </w:pPr>
+      <w:r>
+        <w:rPr>
+          <w:rFonts w:ascii="Consolas" w:eastAsia="Times New Roman" w:hAnsi="Consolas" w:cs="Times New Roman"/>
+          <w:color w:val="569CD6"/>
+          <w:sz w:val="21"/>
+          <w:szCs w:val="21"/>
+          <w:lang w:val="en-GB" w:eastAsia="en-GB"/>
+        </w:rPr>
+        <w:t>&lt;?php</w:t>
+      </w:r>
+    </w:p>
+    <w:p>
+      <w:pPr>
+        <w:shd w:val="clear" w:color="auto" w:fill="1E1E1E"/>
+        <w:spacing w:before="0" w:after="0" w:line="285" w:lineRule="atLeast"/>
+        <w:rPr>
+          <w:rFonts w:ascii="Consolas" w:eastAsia="Times New Roman" w:hAnsi="Consolas" w:cs="Times New Roman"/>
+          <w:color w:val="D4D4D4"/>
+          <w:sz w:val="21"/>
+          <w:szCs w:val="21"/>
+          <w:lang w:val="en-GB" w:eastAsia="en-GB"/>
+        </w:rPr>
+      </w:pPr>
+      <w:r>
+        <w:rPr>
+          <w:rFonts w:ascii="Consolas" w:eastAsia="Times New Roman" w:hAnsi="Consolas" w:cs="Times New Roman"/>
+          <w:color w:val="C586C0"/>
+          <w:sz w:val="21"/>
+          <w:szCs w:val="21"/>
+          <w:lang w:val="en-GB" w:eastAsia="en-GB"/>
+        </w:rPr>
+        <w:t>for</w:t>
+      </w:r>
+      <w:r>
+        <w:rPr>
+          <w:rFonts w:ascii="Consolas" w:eastAsia="Times New Roman" w:hAnsi="Consolas" w:cs="Times New Roman"/>
+          <w:color w:val="D4D4D4"/>
+          <w:sz w:val="21"/>
+          <w:szCs w:val="21"/>
+          <w:lang w:val="en-GB" w:eastAsia="en-GB"/>
+        </w:rPr>
+        <w:t xml:space="preserve"> (</w:t>
+      </w:r>
+      <w:r>
+        <w:rPr>
+          <w:rFonts w:ascii="Consolas" w:eastAsia="Times New Roman" w:hAnsi="Consolas" w:cs="Times New Roman"/>
+          <w:color w:val="9CDCFE"/>
+          <w:sz w:val="21"/>
+          <w:szCs w:val="21"/>
+          <w:lang w:val="en-GB" w:eastAsia="en-GB"/>
+        </w:rPr>
+        <w:t>$</w:t>
+      </w:r>
+      <w:proofErr w:type="spellStart"/>
+      <w:r>
+        <w:rPr>
+          <w:rFonts w:ascii="Consolas" w:eastAsia="Times New Roman" w:hAnsi="Consolas" w:cs="Times New Roman"/>
+          <w:color w:val="9CDCFE"/>
+          <w:sz w:val="21"/>
+          <w:szCs w:val="21"/>
+          <w:lang w:val="en-GB" w:eastAsia="en-GB"/>
+        </w:rPr>
+        <w:t>i</w:t>
+      </w:r>
+      <w:proofErr w:type="spellEnd"/>
+      <w:r>
+        <w:rPr>
+          <w:rFonts w:ascii="Consolas" w:eastAsia="Times New Roman" w:hAnsi="Consolas" w:cs="Times New Roman"/>
+          <w:color w:val="D4D4D4"/>
+          <w:sz w:val="21"/>
+          <w:szCs w:val="21"/>
+          <w:lang w:val="en-GB" w:eastAsia="en-GB"/>
+        </w:rPr>
+        <w:t xml:space="preserve"> = </w:t>
+      </w:r>
+      <w:r>
+        <w:rPr>
+          <w:rFonts w:ascii="Consolas" w:eastAsia="Times New Roman" w:hAnsi="Consolas" w:cs="Times New Roman"/>
+          <w:color w:val="B5CEA8"/>
+          <w:sz w:val="21"/>
+          <w:szCs w:val="21"/>
+          <w:lang w:val="en-GB" w:eastAsia="en-GB"/>
+        </w:rPr>
+        <w:t>1</w:t>
+      </w:r>
+      <w:r>
+        <w:rPr>
+          <w:rFonts w:ascii="Consolas" w:eastAsia="Times New Roman" w:hAnsi="Consolas" w:cs="Times New Roman"/>
+          <w:color w:val="D4D4D4"/>
+          <w:sz w:val="21"/>
+          <w:szCs w:val="21"/>
+          <w:lang w:val="en-GB" w:eastAsia="en-GB"/>
+        </w:rPr>
+        <w:t xml:space="preserve">; </w:t>
+      </w:r>
+      <w:r>
+        <w:rPr>
+          <w:rFonts w:ascii="Consolas" w:eastAsia="Times New Roman" w:hAnsi="Consolas" w:cs="Times New Roman"/>
+          <w:color w:val="9CDCFE"/>
+          <w:sz w:val="21"/>
+          <w:szCs w:val="21"/>
+          <w:lang w:val="en-GB" w:eastAsia="en-GB"/>
+        </w:rPr>
+        <w:t>$</w:t>
+      </w:r>
+      <w:proofErr w:type="spellStart"/>
+      <w:r>
+        <w:rPr>
+          <w:rFonts w:ascii="Consolas" w:eastAsia="Times New Roman" w:hAnsi="Consolas" w:cs="Times New Roman"/>
+          <w:color w:val="9CDCFE"/>
+          <w:sz w:val="21"/>
+          <w:szCs w:val="21"/>
+          <w:lang w:val="en-GB" w:eastAsia="en-GB"/>
+        </w:rPr>
+        <w:t>i</w:t>
+      </w:r>
+      <w:proofErr w:type="spellEnd"/>
+      <w:r>
+        <w:rPr>
+          <w:rFonts w:ascii="Consolas" w:eastAsia="Times New Roman" w:hAnsi="Consolas" w:cs="Times New Roman"/>
+          <w:color w:val="D4D4D4"/>
+          <w:sz w:val="21"/>
+          <w:szCs w:val="21"/>
+          <w:lang w:val="en-GB" w:eastAsia="en-GB"/>
+        </w:rPr>
+        <w:t xml:space="preserve"> &lt;= </w:t>
+      </w:r>
+      <w:r>
+        <w:rPr>
+          <w:rFonts w:ascii="Consolas" w:eastAsia="Times New Roman" w:hAnsi="Consolas" w:cs="Times New Roman"/>
+          <w:color w:val="B5CEA8"/>
+          <w:sz w:val="21"/>
+          <w:szCs w:val="21"/>
+          <w:lang w:val="en-GB" w:eastAsia="en-GB"/>
+        </w:rPr>
+        <w:t>100</w:t>
+      </w:r>
+      <w:r>
+        <w:rPr>
+          <w:rFonts w:ascii="Consolas" w:eastAsia="Times New Roman" w:hAnsi="Consolas" w:cs="Times New Roman"/>
+          <w:color w:val="D4D4D4"/>
+          <w:sz w:val="21"/>
+          <w:szCs w:val="21"/>
+          <w:lang w:val="en-GB" w:eastAsia="en-GB"/>
+        </w:rPr>
+        <w:t xml:space="preserve">; </w:t>
+      </w:r>
+      <w:r>
+        <w:rPr>
+          <w:rFonts w:ascii="Consolas" w:eastAsia="Times New Roman" w:hAnsi="Consolas" w:cs="Times New Roman"/>
+          <w:color w:val="9CDCFE"/>
+          <w:sz w:val="21"/>
+          <w:szCs w:val="21"/>
+          <w:lang w:val="en-GB" w:eastAsia="en-GB"/>
+        </w:rPr>
+        <w:t>$</w:t>
+      </w:r>
+      <w:proofErr w:type="spellStart"/>
+      <w:r>
+        <w:rPr>
+          <w:rFonts w:ascii="Consolas" w:eastAsia="Times New Roman" w:hAnsi="Consolas" w:cs="Times New Roman"/>
+          <w:color w:val="9CDCFE"/>
+          <w:sz w:val="21"/>
+          <w:szCs w:val="21"/>
+          <w:lang w:val="en-GB" w:eastAsia="en-GB"/>
+        </w:rPr>
+        <w:t>i</w:t>
+      </w:r>
+      <w:proofErr w:type="spellEnd"/>
+      <w:r>
+        <w:rPr>
+          <w:rFonts w:ascii="Consolas" w:eastAsia="Times New Roman" w:hAnsi="Consolas" w:cs="Times New Roman"/>
+          <w:color w:val="D4D4D4"/>
+          <w:sz w:val="21"/>
+          <w:szCs w:val="21"/>
+          <w:lang w:val="en-GB" w:eastAsia="en-GB"/>
+        </w:rPr>
+        <w:t>++) {</w:t>
+      </w:r>
+    </w:p>
+    <w:p>
+      <w:pPr>
+        <w:shd w:val="clear" w:color="auto" w:fill="1E1E1E"/>
+        <w:spacing w:before="0" w:after="0" w:line="285" w:lineRule="atLeast"/>
+        <w:rPr>
+          <w:rFonts w:ascii="Consolas" w:eastAsia="Times New Roman" w:hAnsi="Consolas" w:cs="Times New Roman"/>
+          <w:color w:val="D4D4D4"/>
+          <w:sz w:val="21"/>
+          <w:szCs w:val="21"/>
+          <w:lang w:val="en-GB" w:eastAsia="en-GB"/>
+        </w:rPr>
+      </w:pPr>
+      <w:r>
+        <w:rPr>
+          <w:rFonts w:ascii="Consolas" w:eastAsia="Times New Roman" w:hAnsi="Consolas" w:cs="Times New Roman"/>
+          <w:color w:val="D4D4D4"/>
+          <w:sz w:val="21"/>
+          <w:szCs w:val="21"/>
+          <w:lang w:val="en-GB" w:eastAsia="en-GB"/>
+        </w:rPr>
+        <w:t xml:space="preserve">    </w:t>
+      </w:r>
+      <w:r>
+        <w:rPr>
+          <w:rFonts w:ascii="Consolas" w:eastAsia="Times New Roman" w:hAnsi="Consolas" w:cs="Times New Roman"/>
+          <w:color w:val="9CDCFE"/>
+          <w:sz w:val="21"/>
+          <w:szCs w:val="21"/>
+          <w:lang w:val="en-GB" w:eastAsia="en-GB"/>
+        </w:rPr>
+        <w:t>$</w:t>
+      </w:r>
+      <w:proofErr w:type="spellStart"/>
+      <w:r>
+        <w:rPr>
+          <w:rFonts w:ascii="Consolas" w:eastAsia="Times New Roman" w:hAnsi="Consolas" w:cs="Times New Roman"/>
+          <w:color w:val="9CDCFE"/>
+          <w:sz w:val="21"/>
+          <w:szCs w:val="21"/>
+          <w:lang w:val="en-GB" w:eastAsia="en-GB"/>
+        </w:rPr>
+        <w:t>isMultipleOfThree</w:t>
+      </w:r>
+      <w:proofErr w:type="spellEnd"/>
+      <w:r>
+        <w:rPr>
+          <w:rFonts w:ascii="Consolas" w:eastAsia="Times New Roman" w:hAnsi="Consolas" w:cs="Times New Roman"/>
+          <w:color w:val="D4D4D4"/>
+          <w:sz w:val="21"/>
+          <w:szCs w:val="21"/>
+          <w:lang w:val="en-GB" w:eastAsia="en-GB"/>
+        </w:rPr>
+        <w:t xml:space="preserve"> = (</w:t>
+      </w:r>
+      <w:r>
+        <w:rPr>
+          <w:rFonts w:ascii="Consolas" w:eastAsia="Times New Roman" w:hAnsi="Consolas" w:cs="Times New Roman"/>
+          <w:color w:val="B5CEA8"/>
+          <w:sz w:val="21"/>
+          <w:szCs w:val="21"/>
+          <w:lang w:val="en-GB" w:eastAsia="en-GB"/>
+        </w:rPr>
+        <w:t>0</w:t>
+      </w:r>
+      <w:r>
+        <w:rPr>
+          <w:rFonts w:ascii="Consolas" w:eastAsia="Times New Roman" w:hAnsi="Consolas" w:cs="Times New Roman"/>
+          <w:color w:val="D4D4D4"/>
+          <w:sz w:val="21"/>
+          <w:szCs w:val="21"/>
+          <w:lang w:val="en-GB" w:eastAsia="en-GB"/>
+        </w:rPr>
+        <w:t xml:space="preserve"> === </w:t>
+      </w:r>
+      <w:r>
+        <w:rPr>
+          <w:rFonts w:ascii="Consolas" w:eastAsia="Times New Roman" w:hAnsi="Consolas" w:cs="Times New Roman"/>
+          <w:color w:val="9CDCFE"/>
+          <w:sz w:val="21"/>
+          <w:szCs w:val="21"/>
+          <w:lang w:val="en-GB" w:eastAsia="en-GB"/>
+        </w:rPr>
+        <w:t>$</w:t>
+      </w:r>
+      <w:proofErr w:type="spellStart"/>
+      <w:r>
+        <w:rPr>
+          <w:rFonts w:ascii="Consolas" w:eastAsia="Times New Roman" w:hAnsi="Consolas" w:cs="Times New Roman"/>
+          <w:color w:val="9CDCFE"/>
+          <w:sz w:val="21"/>
+          <w:szCs w:val="21"/>
+          <w:lang w:val="en-GB" w:eastAsia="en-GB"/>
+        </w:rPr>
+        <w:t>i</w:t>
+      </w:r>
+      <w:proofErr w:type="spellEnd"/>
+      <w:r>
+        <w:rPr>
+          <w:rFonts w:ascii="Consolas" w:eastAsia="Times New Roman" w:hAnsi="Consolas" w:cs="Times New Roman"/>
+          <w:color w:val="D4D4D4"/>
+          <w:sz w:val="21"/>
+          <w:szCs w:val="21"/>
+          <w:lang w:val="en-GB" w:eastAsia="en-GB"/>
+        </w:rPr>
+        <w:t xml:space="preserve"> % </w:t>
+      </w:r>
+      <w:r>
+        <w:rPr>
+          <w:rFonts w:ascii="Consolas" w:eastAsia="Times New Roman" w:hAnsi="Consolas" w:cs="Times New Roman"/>
+          <w:color w:val="B5CEA8"/>
+          <w:sz w:val="21"/>
+          <w:szCs w:val="21"/>
+          <w:lang w:val="en-GB" w:eastAsia="en-GB"/>
+        </w:rPr>
+        <w:t>3</w:t>
+      </w:r>
+      <w:r>
+        <w:rPr>
+          <w:rFonts w:ascii="Consolas" w:eastAsia="Times New Roman" w:hAnsi="Consolas" w:cs="Times New Roman"/>
+          <w:color w:val="D4D4D4"/>
+          <w:sz w:val="21"/>
+          <w:szCs w:val="21"/>
+          <w:lang w:val="en-GB" w:eastAsia="en-GB"/>
+        </w:rPr>
+        <w:t>);</w:t>
+      </w:r>
+    </w:p>
+    <w:p>
+      <w:pPr>
+        <w:shd w:val="clear" w:color="auto" w:fill="1E1E1E"/>
+        <w:spacing w:before="0" w:after="0" w:line="285" w:lineRule="atLeast"/>
+        <w:rPr>
+          <w:rFonts w:ascii="Consolas" w:eastAsia="Times New Roman" w:hAnsi="Consolas" w:cs="Times New Roman"/>
+          <w:color w:val="D4D4D4"/>
+          <w:sz w:val="21"/>
+          <w:szCs w:val="21"/>
+          <w:lang w:val="en-GB" w:eastAsia="en-GB"/>
+        </w:rPr>
+      </w:pPr>
+      <w:r>
+        <w:rPr>
+          <w:rFonts w:ascii="Consolas" w:eastAsia="Times New Roman" w:hAnsi="Consolas" w:cs="Times New Roman"/>
+          <w:color w:val="D4D4D4"/>
+          <w:sz w:val="21"/>
+          <w:szCs w:val="21"/>
+          <w:lang w:val="en-GB" w:eastAsia="en-GB"/>
+        </w:rPr>
+        <w:t xml:space="preserve">    </w:t>
+      </w:r>
+      <w:r>
+        <w:rPr>
+          <w:rFonts w:ascii="Consolas" w:eastAsia="Times New Roman" w:hAnsi="Consolas" w:cs="Times New Roman"/>
+          <w:color w:val="9CDCFE"/>
+          <w:sz w:val="21"/>
+          <w:szCs w:val="21"/>
+          <w:lang w:val="en-GB" w:eastAsia="en-GB"/>
+        </w:rPr>
+        <w:t>$</w:t>
+      </w:r>
+      <w:proofErr w:type="spellStart"/>
+      <w:r>
+        <w:rPr>
+          <w:rFonts w:ascii="Consolas" w:eastAsia="Times New Roman" w:hAnsi="Consolas" w:cs="Times New Roman"/>
+          <w:color w:val="9CDCFE"/>
+          <w:sz w:val="21"/>
+          <w:szCs w:val="21"/>
+          <w:lang w:val="en-GB" w:eastAsia="en-GB"/>
+        </w:rPr>
+        <w:t>isMultipleOfFive</w:t>
+      </w:r>
+      <w:proofErr w:type="spellEnd"/>
+      <w:r>
+        <w:rPr>
+          <w:rFonts w:ascii="Consolas" w:eastAsia="Times New Roman" w:hAnsi="Consolas" w:cs="Times New Roman"/>
+          <w:color w:val="D4D4D4"/>
+          <w:sz w:val="21"/>
+          <w:szCs w:val="21"/>
+          <w:lang w:val="en-GB" w:eastAsia="en-GB"/>
+        </w:rPr>
+        <w:t xml:space="preserve"> = (</w:t>
+      </w:r>
+      <w:r>
+        <w:rPr>
+          <w:rFonts w:ascii="Consolas" w:eastAsia="Times New Roman" w:hAnsi="Consolas" w:cs="Times New Roman"/>
+          <w:color w:val="B5CEA8"/>
+          <w:sz w:val="21"/>
+          <w:szCs w:val="21"/>
+          <w:lang w:val="en-GB" w:eastAsia="en-GB"/>
+        </w:rPr>
+        <w:t>0</w:t>
+      </w:r>
+      <w:r>
+        <w:rPr>
+          <w:rFonts w:ascii="Consolas" w:eastAsia="Times New Roman" w:hAnsi="Consolas" w:cs="Times New Roman"/>
+          <w:color w:val="D4D4D4"/>
+          <w:sz w:val="21"/>
+          <w:szCs w:val="21"/>
+          <w:lang w:val="en-GB" w:eastAsia="en-GB"/>
+        </w:rPr>
+        <w:t xml:space="preserve"> === </w:t>
+      </w:r>
+      <w:r>
+        <w:rPr>
+          <w:rFonts w:ascii="Consolas" w:eastAsia="Times New Roman" w:hAnsi="Consolas" w:cs="Times New Roman"/>
+          <w:color w:val="9CDCFE"/>
+          <w:sz w:val="21"/>
+          <w:szCs w:val="21"/>
+          <w:lang w:val="en-GB" w:eastAsia="en-GB"/>
+        </w:rPr>
+        <w:t>$</w:t>
+      </w:r>
+      <w:proofErr w:type="spellStart"/>
+      <w:r>
+        <w:rPr>
+          <w:rFonts w:ascii="Consolas" w:eastAsia="Times New Roman" w:hAnsi="Consolas" w:cs="Times New Roman"/>
+          <w:color w:val="9CDCFE"/>
+          <w:sz w:val="21"/>
+          <w:szCs w:val="21"/>
+          <w:lang w:val="en-GB" w:eastAsia="en-GB"/>
+        </w:rPr>
+        <w:t>i</w:t>
+      </w:r>
+      <w:proofErr w:type="spellEnd"/>
+      <w:r>
+        <w:rPr>
+          <w:rFonts w:ascii="Consolas" w:eastAsia="Times New Roman" w:hAnsi="Consolas" w:cs="Times New Roman"/>
+          <w:color w:val="D4D4D4"/>
+          <w:sz w:val="21"/>
+          <w:szCs w:val="21"/>
+          <w:lang w:val="en-GB" w:eastAsia="en-GB"/>
+        </w:rPr>
+        <w:t xml:space="preserve"> % </w:t>
+      </w:r>
+      <w:r>
+        <w:rPr>
+          <w:rFonts w:ascii="Consolas" w:eastAsia="Times New Roman" w:hAnsi="Consolas" w:cs="Times New Roman"/>
+          <w:color w:val="B5CEA8"/>
+          <w:sz w:val="21"/>
+          <w:szCs w:val="21"/>
+          <w:lang w:val="en-GB" w:eastAsia="en-GB"/>
+        </w:rPr>
+        <w:t>5</w:t>
+      </w:r>
+      <w:r>
+        <w:rPr>
+          <w:rFonts w:ascii="Consolas" w:eastAsia="Times New Roman" w:hAnsi="Consolas" w:cs="Times New Roman"/>
+          <w:color w:val="D4D4D4"/>
+          <w:sz w:val="21"/>
+          <w:szCs w:val="21"/>
+          <w:lang w:val="en-GB" w:eastAsia="en-GB"/>
+        </w:rPr>
+        <w:t>);</w:t>
+      </w:r>
+    </w:p>
+    <w:p>
+      <w:pPr>
+        <w:shd w:val="clear" w:color="auto" w:fill="1E1E1E"/>
+        <w:spacing w:before="0" w:after="0" w:line="285" w:lineRule="atLeast"/>
+        <w:rPr>
+          <w:rFonts w:ascii="Consolas" w:eastAsia="Times New Roman" w:hAnsi="Consolas" w:cs="Times New Roman"/>
+          <w:color w:val="D4D4D4"/>
+          <w:sz w:val="21"/>
+          <w:szCs w:val="21"/>
+          <w:lang w:val="en-GB" w:eastAsia="en-GB"/>
+        </w:rPr>
+      </w:pPr>
+    </w:p>
+    <w:p>
+      <w:pPr>
+        <w:shd w:val="clear" w:color="auto" w:fill="1E1E1E"/>
+        <w:spacing w:before="0" w:after="0" w:line="285" w:lineRule="atLeast"/>
+        <w:rPr>
+          <w:rFonts w:ascii="Consolas" w:eastAsia="Times New Roman" w:hAnsi="Consolas" w:cs="Times New Roman"/>
+          <w:color w:val="D4D4D4"/>
+          <w:sz w:val="21"/>
+          <w:szCs w:val="21"/>
+          <w:lang w:val="en-GB" w:eastAsia="en-GB"/>
+        </w:rPr>
+      </w:pPr>
+      <w:r>
+        <w:rPr>
+          <w:rFonts w:ascii="Consolas" w:eastAsia="Times New Roman" w:hAnsi="Consolas" w:cs="Times New Roman"/>
+          <w:color w:val="D4D4D4"/>
+          <w:sz w:val="21"/>
+          <w:szCs w:val="21"/>
+          <w:lang w:val="en-GB" w:eastAsia="en-GB"/>
+        </w:rPr>
+        <w:t xml:space="preserve">    </w:t>
+      </w:r>
+      <w:r>
+        <w:rPr>
+          <w:rFonts w:ascii="Consolas" w:eastAsia="Times New Roman" w:hAnsi="Consolas" w:cs="Times New Roman"/>
+          <w:color w:val="C586C0"/>
+          <w:sz w:val="21"/>
+          <w:szCs w:val="21"/>
+          <w:lang w:val="en-GB" w:eastAsia="en-GB"/>
+        </w:rPr>
+        <w:t>if</w:t>
+      </w:r>
+      <w:r>
+        <w:rPr>
+          <w:rFonts w:ascii="Consolas" w:eastAsia="Times New Roman" w:hAnsi="Consolas" w:cs="Times New Roman"/>
+          <w:color w:val="D4D4D4"/>
+          <w:sz w:val="21"/>
+          <w:szCs w:val="21"/>
+          <w:lang w:val="en-GB" w:eastAsia="en-GB"/>
+        </w:rPr>
+        <w:t xml:space="preserve"> </w:t>
+      </w:r>
+      <w:proofErr w:type="gramStart"/>
+      <w:r>
+        <w:rPr>
+          <w:rFonts w:ascii="Consolas" w:eastAsia="Times New Roman" w:hAnsi="Consolas" w:cs="Times New Roman"/>
+          <w:color w:val="D4D4D4"/>
+          <w:sz w:val="21"/>
+          <w:szCs w:val="21"/>
+          <w:lang w:val="en-GB" w:eastAsia="en-GB"/>
+        </w:rPr>
+        <w:t>(!</w:t>
+      </w:r>
+      <w:r>
+        <w:rPr>
+          <w:rFonts w:ascii="Consolas" w:eastAsia="Times New Roman" w:hAnsi="Consolas" w:cs="Times New Roman"/>
+          <w:color w:val="9CDCFE"/>
+          <w:sz w:val="21"/>
+          <w:szCs w:val="21"/>
+          <w:lang w:val="en-GB" w:eastAsia="en-GB"/>
+        </w:rPr>
+        <w:t>$</w:t>
+      </w:r>
+      <w:proofErr w:type="spellStart"/>
+      <w:proofErr w:type="gramEnd"/>
+      <w:r>
+        <w:rPr>
+          <w:rFonts w:ascii="Consolas" w:eastAsia="Times New Roman" w:hAnsi="Consolas" w:cs="Times New Roman"/>
+          <w:color w:val="9CDCFE"/>
+          <w:sz w:val="21"/>
+          <w:szCs w:val="21"/>
+          <w:lang w:val="en-GB" w:eastAsia="en-GB"/>
+        </w:rPr>
+        <w:t>isMultipleOfThree</w:t>
+      </w:r>
+      <w:proofErr w:type="spellEnd"/>
+      <w:r>
+        <w:rPr>
+          <w:rFonts w:ascii="Consolas" w:eastAsia="Times New Roman" w:hAnsi="Consolas" w:cs="Times New Roman"/>
+          <w:color w:val="D4D4D4"/>
+          <w:sz w:val="21"/>
+          <w:szCs w:val="21"/>
+          <w:lang w:val="en-GB" w:eastAsia="en-GB"/>
+        </w:rPr>
+        <w:t xml:space="preserve"> &amp;&amp; !</w:t>
+      </w:r>
+      <w:r>
+        <w:rPr>
+          <w:rFonts w:ascii="Consolas" w:eastAsia="Times New Roman" w:hAnsi="Consolas" w:cs="Times New Roman"/>
+          <w:color w:val="9CDCFE"/>
+          <w:sz w:val="21"/>
+          <w:szCs w:val="21"/>
+          <w:lang w:val="en-GB" w:eastAsia="en-GB"/>
+        </w:rPr>
+        <w:t>$</w:t>
+      </w:r>
+      <w:proofErr w:type="spellStart"/>
+      <w:r>
+        <w:rPr>
+          <w:rFonts w:ascii="Consolas" w:eastAsia="Times New Roman" w:hAnsi="Consolas" w:cs="Times New Roman"/>
+          <w:color w:val="9CDCFE"/>
+          <w:sz w:val="21"/>
+          <w:szCs w:val="21"/>
+          <w:lang w:val="en-GB" w:eastAsia="en-GB"/>
+        </w:rPr>
+        <w:t>isMultipleOfFive</w:t>
+      </w:r>
+      <w:proofErr w:type="spellEnd"/>
+      <w:r>
+        <w:rPr>
+          <w:rFonts w:ascii="Consolas" w:eastAsia="Times New Roman" w:hAnsi="Consolas" w:cs="Times New Roman"/>
+          <w:color w:val="D4D4D4"/>
+          <w:sz w:val="21"/>
+          <w:szCs w:val="21"/>
+          <w:lang w:val="en-GB" w:eastAsia="en-GB"/>
+        </w:rPr>
+        <w:t>) {</w:t>
+      </w:r>
+    </w:p>
+    <w:p>
+      <w:pPr>
+        <w:shd w:val="clear" w:color="auto" w:fill="1E1E1E"/>
+        <w:spacing w:before="0" w:after="0" w:line="285" w:lineRule="atLeast"/>
+        <w:rPr>
+          <w:rFonts w:ascii="Consolas" w:eastAsia="Times New Roman" w:hAnsi="Consolas" w:cs="Times New Roman"/>
+          <w:color w:val="D4D4D4"/>
+          <w:sz w:val="21"/>
+          <w:szCs w:val="21"/>
+          <w:lang w:val="en-GB" w:eastAsia="en-GB"/>
+        </w:rPr>
+      </w:pPr>
+      <w:r>
+        <w:rPr>
+          <w:rFonts w:ascii="Consolas" w:eastAsia="Times New Roman" w:hAnsi="Consolas" w:cs="Times New Roman"/>
+          <w:color w:val="D4D4D4"/>
+          <w:sz w:val="21"/>
+          <w:szCs w:val="21"/>
+          <w:lang w:val="en-GB" w:eastAsia="en-GB"/>
+        </w:rPr>
+        <w:t xml:space="preserve">        </w:t>
+      </w:r>
+      <w:r>
+        <w:rPr>
+          <w:rFonts w:ascii="Consolas" w:eastAsia="Times New Roman" w:hAnsi="Consolas" w:cs="Times New Roman"/>
+          <w:color w:val="DCDCAA"/>
+          <w:sz w:val="21"/>
+          <w:szCs w:val="21"/>
+          <w:lang w:val="en-GB" w:eastAsia="en-GB"/>
+        </w:rPr>
+        <w:t>echo</w:t>
+      </w:r>
+      <w:r>
+        <w:rPr>
+          <w:rFonts w:ascii="Consolas" w:eastAsia="Times New Roman" w:hAnsi="Consolas" w:cs="Times New Roman"/>
+          <w:color w:val="D4D4D4"/>
+          <w:sz w:val="21"/>
+          <w:szCs w:val="21"/>
+          <w:lang w:val="en-GB" w:eastAsia="en-GB"/>
+        </w:rPr>
+        <w:t xml:space="preserve"> </w:t>
+      </w:r>
+      <w:r>
+        <w:rPr>
+          <w:rFonts w:ascii="Consolas" w:eastAsia="Times New Roman" w:hAnsi="Consolas" w:cs="Times New Roman"/>
+          <w:color w:val="9CDCFE"/>
+          <w:sz w:val="21"/>
+          <w:szCs w:val="21"/>
+          <w:lang w:val="en-GB" w:eastAsia="en-GB"/>
+        </w:rPr>
+        <w:t>$</w:t>
+      </w:r>
+      <w:proofErr w:type="spellStart"/>
+      <w:proofErr w:type="gramStart"/>
+      <w:r>
+        <w:rPr>
+          <w:rFonts w:ascii="Consolas" w:eastAsia="Times New Roman" w:hAnsi="Consolas" w:cs="Times New Roman"/>
+          <w:color w:val="9CDCFE"/>
+          <w:sz w:val="21"/>
+          <w:szCs w:val="21"/>
+          <w:lang w:val="en-GB" w:eastAsia="en-GB"/>
+        </w:rPr>
+        <w:t>i</w:t>
+      </w:r>
+      <w:proofErr w:type="spellEnd"/>
+      <w:r>
+        <w:rPr>
+          <w:rFonts w:ascii="Consolas" w:eastAsia="Times New Roman" w:hAnsi="Consolas" w:cs="Times New Roman"/>
+          <w:color w:val="D4D4D4"/>
+          <w:sz w:val="21"/>
+          <w:szCs w:val="21"/>
+          <w:lang w:val="en-GB" w:eastAsia="en-GB"/>
+        </w:rPr>
+        <w:t xml:space="preserve"> .</w:t>
+      </w:r>
+      <w:proofErr w:type="gramEnd"/>
+      <w:r>
+        <w:rPr>
+          <w:rFonts w:ascii="Consolas" w:eastAsia="Times New Roman" w:hAnsi="Consolas" w:cs="Times New Roman"/>
+          <w:color w:val="D4D4D4"/>
+          <w:sz w:val="21"/>
+          <w:szCs w:val="21"/>
+          <w:lang w:val="en-GB" w:eastAsia="en-GB"/>
+        </w:rPr>
+        <w:t xml:space="preserve"> </w:t>
+      </w:r>
+      <w:r>
+        <w:rPr>
+          <w:rFonts w:ascii="Consolas" w:eastAsia="Times New Roman" w:hAnsi="Consolas" w:cs="Times New Roman"/>
+          <w:color w:val="CE9178"/>
+          <w:sz w:val="21"/>
+          <w:szCs w:val="21"/>
+          <w:lang w:val="en-GB" w:eastAsia="en-GB"/>
+        </w:rPr>
+        <w:t>"&lt;</w:t>
+      </w:r>
+      <w:proofErr w:type="spellStart"/>
+      <w:r>
+        <w:rPr>
+          <w:rFonts w:ascii="Consolas" w:eastAsia="Times New Roman" w:hAnsi="Consolas" w:cs="Times New Roman"/>
+          <w:color w:val="CE9178"/>
+          <w:sz w:val="21"/>
+          <w:szCs w:val="21"/>
+          <w:lang w:val="en-GB" w:eastAsia="en-GB"/>
+        </w:rPr>
+        <w:t>br</w:t>
+      </w:r>
+      <w:proofErr w:type="spellEnd"/>
+      <w:r>
+        <w:rPr>
+          <w:rFonts w:ascii="Consolas" w:eastAsia="Times New Roman" w:hAnsi="Consolas" w:cs="Times New Roman"/>
+          <w:color w:val="CE9178"/>
+          <w:sz w:val="21"/>
+          <w:szCs w:val="21"/>
+          <w:lang w:val="en-GB" w:eastAsia="en-GB"/>
+        </w:rPr>
+        <w:t xml:space="preserve"> /&gt;"</w:t>
+      </w:r>
+      <w:r>
+        <w:rPr>
+          <w:rFonts w:ascii="Consolas" w:eastAsia="Times New Roman" w:hAnsi="Consolas" w:cs="Times New Roman"/>
+          <w:color w:val="D4D4D4"/>
+          <w:sz w:val="21"/>
+          <w:szCs w:val="21"/>
+          <w:lang w:val="en-GB" w:eastAsia="en-GB"/>
+        </w:rPr>
+        <w:t>;</w:t>
+      </w:r>
+    </w:p>
+    <w:p>
+      <w:pPr>
+        <w:shd w:val="clear" w:color="auto" w:fill="1E1E1E"/>
+        <w:spacing w:before="0" w:after="0" w:line="285" w:lineRule="atLeast"/>
+        <w:rPr>
+          <w:rFonts w:ascii="Consolas" w:eastAsia="Times New Roman" w:hAnsi="Consolas" w:cs="Times New Roman"/>
+          <w:color w:val="D4D4D4"/>
+          <w:sz w:val="21"/>
+          <w:szCs w:val="21"/>
+          <w:lang w:val="en-GB" w:eastAsia="en-GB"/>
+        </w:rPr>
+      </w:pPr>
+    </w:p>
+    <w:p>
+      <w:pPr>
+        <w:shd w:val="clear" w:color="auto" w:fill="1E1E1E"/>
+        <w:spacing w:before="0" w:after="0" w:line="285" w:lineRule="atLeast"/>
+        <w:rPr>
+          <w:rFonts w:ascii="Consolas" w:eastAsia="Times New Roman" w:hAnsi="Consolas" w:cs="Times New Roman"/>
+          <w:color w:val="D4D4D4"/>
+          <w:sz w:val="21"/>
+          <w:szCs w:val="21"/>
+          <w:lang w:val="en-GB" w:eastAsia="en-GB"/>
+        </w:rPr>
+      </w:pPr>
+      <w:r>
+        <w:rPr>
+          <w:rFonts w:ascii="Consolas" w:eastAsia="Times New Roman" w:hAnsi="Consolas" w:cs="Times New Roman"/>
+          <w:color w:val="D4D4D4"/>
+          <w:sz w:val="21"/>
+          <w:szCs w:val="21"/>
+          <w:lang w:val="en-GB" w:eastAsia="en-GB"/>
+        </w:rPr>
+        <w:t xml:space="preserve">        </w:t>
+      </w:r>
+      <w:r>
+        <w:rPr>
+          <w:rFonts w:ascii="Consolas" w:eastAsia="Times New Roman" w:hAnsi="Consolas" w:cs="Times New Roman"/>
+          <w:color w:val="C586C0"/>
+          <w:sz w:val="21"/>
+          <w:szCs w:val="21"/>
+          <w:lang w:val="en-GB" w:eastAsia="en-GB"/>
+        </w:rPr>
+        <w:t>continue</w:t>
+      </w:r>
+      <w:r>
+        <w:rPr>
+          <w:rFonts w:ascii="Consolas" w:eastAsia="Times New Roman" w:hAnsi="Consolas" w:cs="Times New Roman"/>
+          <w:color w:val="D4D4D4"/>
+          <w:sz w:val="21"/>
+          <w:szCs w:val="21"/>
+          <w:lang w:val="en-GB" w:eastAsia="en-GB"/>
+        </w:rPr>
+        <w:t>;</w:t>
+      </w:r>
+    </w:p>
+    <w:p>
+      <w:pPr>
+        <w:shd w:val="clear" w:color="auto" w:fill="1E1E1E"/>
+        <w:spacing w:before="0" w:after="0" w:line="285" w:lineRule="atLeast"/>
+        <w:rPr>
+          <w:rFonts w:ascii="Consolas" w:eastAsia="Times New Roman" w:hAnsi="Consolas" w:cs="Times New Roman"/>
+          <w:color w:val="D4D4D4"/>
+          <w:sz w:val="21"/>
+          <w:szCs w:val="21"/>
+          <w:lang w:val="en-GB" w:eastAsia="en-GB"/>
+        </w:rPr>
+      </w:pPr>
+      <w:r>
+        <w:rPr>
+          <w:rFonts w:ascii="Consolas" w:eastAsia="Times New Roman" w:hAnsi="Consolas" w:cs="Times New Roman"/>
+          <w:color w:val="D4D4D4"/>
+          <w:sz w:val="21"/>
+          <w:szCs w:val="21"/>
+          <w:lang w:val="en-GB" w:eastAsia="en-GB"/>
+        </w:rPr>
+        <w:t xml:space="preserve">    }</w:t>
+      </w:r>
+    </w:p>
+    <w:p>
+      <w:pPr>
+        <w:shd w:val="clear" w:color="auto" w:fill="1E1E1E"/>
+        <w:spacing w:before="0" w:after="0" w:line="285" w:lineRule="atLeast"/>
+        <w:rPr>
+          <w:rFonts w:ascii="Consolas" w:eastAsia="Times New Roman" w:hAnsi="Consolas" w:cs="Times New Roman"/>
+          <w:color w:val="D4D4D4"/>
+          <w:sz w:val="21"/>
+          <w:szCs w:val="21"/>
+          <w:lang w:val="en-GB" w:eastAsia="en-GB"/>
+        </w:rPr>
+      </w:pPr>
+    </w:p>
+    <w:p>
+      <w:pPr>
+        <w:shd w:val="clear" w:color="auto" w:fill="1E1E1E"/>
+        <w:spacing w:before="0" w:after="0" w:line="285" w:lineRule="atLeast"/>
+        <w:rPr>
+          <w:rFonts w:ascii="Consolas" w:eastAsia="Times New Roman" w:hAnsi="Consolas" w:cs="Times New Roman"/>
+          <w:color w:val="D4D4D4"/>
+          <w:sz w:val="21"/>
+          <w:szCs w:val="21"/>
+          <w:lang w:val="en-GB" w:eastAsia="en-GB"/>
+        </w:rPr>
+      </w:pPr>
+      <w:r>
+        <w:rPr>
+          <w:rFonts w:ascii="Consolas" w:eastAsia="Times New Roman" w:hAnsi="Consolas" w:cs="Times New Roman"/>
+          <w:color w:val="D4D4D4"/>
+          <w:sz w:val="21"/>
+          <w:szCs w:val="21"/>
+          <w:lang w:val="en-GB" w:eastAsia="en-GB"/>
+        </w:rPr>
+        <w:t xml:space="preserve">    </w:t>
+      </w:r>
+      <w:r>
+        <w:rPr>
+          <w:rFonts w:ascii="Consolas" w:eastAsia="Times New Roman" w:hAnsi="Consolas" w:cs="Times New Roman"/>
+          <w:color w:val="C586C0"/>
+          <w:sz w:val="21"/>
+          <w:szCs w:val="21"/>
+          <w:lang w:val="en-GB" w:eastAsia="en-GB"/>
+        </w:rPr>
+        <w:t>if</w:t>
+      </w:r>
+      <w:r>
+        <w:rPr>
+          <w:rFonts w:ascii="Consolas" w:eastAsia="Times New Roman" w:hAnsi="Consolas" w:cs="Times New Roman"/>
+          <w:color w:val="D4D4D4"/>
+          <w:sz w:val="21"/>
+          <w:szCs w:val="21"/>
+          <w:lang w:val="en-GB" w:eastAsia="en-GB"/>
+        </w:rPr>
+        <w:t xml:space="preserve"> (</w:t>
+      </w:r>
+      <w:r>
+        <w:rPr>
+          <w:rFonts w:ascii="Consolas" w:eastAsia="Times New Roman" w:hAnsi="Consolas" w:cs="Times New Roman"/>
+          <w:color w:val="9CDCFE"/>
+          <w:sz w:val="21"/>
+          <w:szCs w:val="21"/>
+          <w:lang w:val="en-GB" w:eastAsia="en-GB"/>
+        </w:rPr>
+        <w:t>$</w:t>
+      </w:r>
+      <w:proofErr w:type="spellStart"/>
+      <w:r>
+        <w:rPr>
+          <w:rFonts w:ascii="Consolas" w:eastAsia="Times New Roman" w:hAnsi="Consolas" w:cs="Times New Roman"/>
+          <w:color w:val="9CDCFE"/>
+          <w:sz w:val="21"/>
+          <w:szCs w:val="21"/>
+          <w:lang w:val="en-GB" w:eastAsia="en-GB"/>
+        </w:rPr>
+        <w:t>isMultipleOfThree</w:t>
+      </w:r>
+      <w:proofErr w:type="spellEnd"/>
+      <w:r>
+        <w:rPr>
+          <w:rFonts w:ascii="Consolas" w:eastAsia="Times New Roman" w:hAnsi="Consolas" w:cs="Times New Roman"/>
+          <w:color w:val="D4D4D4"/>
+          <w:sz w:val="21"/>
+          <w:szCs w:val="21"/>
+          <w:lang w:val="en-GB" w:eastAsia="en-GB"/>
+        </w:rPr>
+        <w:t>) {</w:t>
+      </w:r>
+    </w:p>
+    <w:p>
+      <w:pPr>
+        <w:shd w:val="clear" w:color="auto" w:fill="1E1E1E"/>
+        <w:spacing w:before="0" w:after="0" w:line="285" w:lineRule="atLeast"/>
+        <w:rPr>
+          <w:rFonts w:ascii="Consolas" w:eastAsia="Times New Roman" w:hAnsi="Consolas" w:cs="Times New Roman"/>
+          <w:color w:val="D4D4D4"/>
+          <w:sz w:val="21"/>
+          <w:szCs w:val="21"/>
+          <w:lang w:val="en-GB" w:eastAsia="en-GB"/>
+        </w:rPr>
+      </w:pPr>
+      <w:r>
+        <w:rPr>
+          <w:rFonts w:ascii="Consolas" w:eastAsia="Times New Roman" w:hAnsi="Consolas" w:cs="Times New Roman"/>
+          <w:color w:val="D4D4D4"/>
+          <w:sz w:val="21"/>
+          <w:szCs w:val="21"/>
+          <w:lang w:val="en-GB" w:eastAsia="en-GB"/>
+        </w:rPr>
+        <w:t xml:space="preserve">        </w:t>
+      </w:r>
+      <w:r>
+        <w:rPr>
+          <w:rFonts w:ascii="Consolas" w:eastAsia="Times New Roman" w:hAnsi="Consolas" w:cs="Times New Roman"/>
+          <w:color w:val="DCDCAA"/>
+          <w:sz w:val="21"/>
+          <w:szCs w:val="21"/>
+          <w:lang w:val="en-GB" w:eastAsia="en-GB"/>
+        </w:rPr>
+        <w:t>echo</w:t>
+      </w:r>
+      <w:r>
+        <w:rPr>
+          <w:rFonts w:ascii="Consolas" w:eastAsia="Times New Roman" w:hAnsi="Consolas" w:cs="Times New Roman"/>
+          <w:color w:val="D4D4D4"/>
+          <w:sz w:val="21"/>
+          <w:szCs w:val="21"/>
+          <w:lang w:val="en-GB" w:eastAsia="en-GB"/>
+        </w:rPr>
+        <w:t xml:space="preserve"> </w:t>
+      </w:r>
+      <w:r>
+        <w:rPr>
+          <w:rFonts w:ascii="Consolas" w:eastAsia="Times New Roman" w:hAnsi="Consolas" w:cs="Times New Roman"/>
+          <w:color w:val="CE9178"/>
+          <w:sz w:val="21"/>
+          <w:szCs w:val="21"/>
+          <w:lang w:val="en-GB" w:eastAsia="en-GB"/>
+        </w:rPr>
+        <w:t>'Fizz'</w:t>
+      </w:r>
+      <w:r>
+        <w:rPr>
+          <w:rFonts w:ascii="Consolas" w:eastAsia="Times New Roman" w:hAnsi="Consolas" w:cs="Times New Roman"/>
+          <w:color w:val="D4D4D4"/>
+          <w:sz w:val="21"/>
+          <w:szCs w:val="21"/>
+          <w:lang w:val="en-GB" w:eastAsia="en-GB"/>
+        </w:rPr>
+        <w:t>;</w:t>
+      </w:r>
+    </w:p>
+    <w:p>
+      <w:pPr>
+        <w:shd w:val="clear" w:color="auto" w:fill="1E1E1E"/>
+        <w:spacing w:before="0" w:after="0" w:line="285" w:lineRule="atLeast"/>
+        <w:rPr>
+          <w:rFonts w:ascii="Consolas" w:eastAsia="Times New Roman" w:hAnsi="Consolas" w:cs="Times New Roman"/>
+          <w:color w:val="D4D4D4"/>
+          <w:sz w:val="21"/>
+          <w:szCs w:val="21"/>
+          <w:lang w:val="en-GB" w:eastAsia="en-GB"/>
+        </w:rPr>
+      </w:pPr>
+      <w:r>
+        <w:rPr>
+          <w:rFonts w:ascii="Consolas" w:eastAsia="Times New Roman" w:hAnsi="Consolas" w:cs="Times New Roman"/>
+          <w:color w:val="D4D4D4"/>
+          <w:sz w:val="21"/>
+          <w:szCs w:val="21"/>
+          <w:lang w:val="en-GB" w:eastAsia="en-GB"/>
+        </w:rPr>
+        <w:t xml:space="preserve">    }</w:t>
+      </w:r>
+    </w:p>
+    <w:p>
+      <w:pPr>
+        <w:shd w:val="clear" w:color="auto" w:fill="1E1E1E"/>
+        <w:spacing w:before="0" w:after="0" w:line="285" w:lineRule="atLeast"/>
+        <w:rPr>
+          <w:rFonts w:ascii="Consolas" w:eastAsia="Times New Roman" w:hAnsi="Consolas" w:cs="Times New Roman"/>
+          <w:color w:val="D4D4D4"/>
+          <w:sz w:val="21"/>
+          <w:szCs w:val="21"/>
+          <w:lang w:val="en-GB" w:eastAsia="en-GB"/>
+        </w:rPr>
+      </w:pPr>
+    </w:p>
+    <w:p>
+      <w:pPr>
+        <w:shd w:val="clear" w:color="auto" w:fill="1E1E1E"/>
+        <w:spacing w:before="0" w:after="0" w:line="285" w:lineRule="atLeast"/>
+        <w:rPr>
+          <w:rFonts w:ascii="Consolas" w:eastAsia="Times New Roman" w:hAnsi="Consolas" w:cs="Times New Roman"/>
+          <w:color w:val="D4D4D4"/>
+          <w:sz w:val="21"/>
+          <w:szCs w:val="21"/>
+          <w:lang w:val="en-GB" w:eastAsia="en-GB"/>
+        </w:rPr>
+      </w:pPr>
+      <w:r>
+        <w:rPr>
+          <w:rFonts w:ascii="Consolas" w:eastAsia="Times New Roman" w:hAnsi="Consolas" w:cs="Times New Roman"/>
+          <w:color w:val="D4D4D4"/>
+          <w:sz w:val="21"/>
+          <w:szCs w:val="21"/>
+          <w:lang w:val="en-GB" w:eastAsia="en-GB"/>
+        </w:rPr>
+        <w:lastRenderedPageBreak/>
+        <w:t xml:space="preserve">    </w:t>
+      </w:r>
+      <w:r>
+        <w:rPr>
+          <w:rFonts w:ascii="Consolas" w:eastAsia="Times New Roman" w:hAnsi="Consolas" w:cs="Times New Roman"/>
+          <w:color w:val="C586C0"/>
+          <w:sz w:val="21"/>
+          <w:szCs w:val="21"/>
+          <w:lang w:val="en-GB" w:eastAsia="en-GB"/>
+        </w:rPr>
+        <w:t>if</w:t>
+      </w:r>
+      <w:r>
+        <w:rPr>
+          <w:rFonts w:ascii="Consolas" w:eastAsia="Times New Roman" w:hAnsi="Consolas" w:cs="Times New Roman"/>
+          <w:color w:val="D4D4D4"/>
+          <w:sz w:val="21"/>
+          <w:szCs w:val="21"/>
+          <w:lang w:val="en-GB" w:eastAsia="en-GB"/>
+        </w:rPr>
+        <w:t xml:space="preserve"> (</w:t>
+      </w:r>
+      <w:r>
+        <w:rPr>
+          <w:rFonts w:ascii="Consolas" w:eastAsia="Times New Roman" w:hAnsi="Consolas" w:cs="Times New Roman"/>
+          <w:color w:val="9CDCFE"/>
+          <w:sz w:val="21"/>
+          <w:szCs w:val="21"/>
+          <w:lang w:val="en-GB" w:eastAsia="en-GB"/>
+        </w:rPr>
+        <w:t>$</w:t>
+      </w:r>
+      <w:proofErr w:type="spellStart"/>
+      <w:r>
+        <w:rPr>
+          <w:rFonts w:ascii="Consolas" w:eastAsia="Times New Roman" w:hAnsi="Consolas" w:cs="Times New Roman"/>
+          <w:color w:val="9CDCFE"/>
+          <w:sz w:val="21"/>
+          <w:szCs w:val="21"/>
+          <w:lang w:val="en-GB" w:eastAsia="en-GB"/>
+        </w:rPr>
+        <w:t>isMultipleOfFive</w:t>
+      </w:r>
+      <w:proofErr w:type="spellEnd"/>
+      <w:r>
+        <w:rPr>
+          <w:rFonts w:ascii="Consolas" w:eastAsia="Times New Roman" w:hAnsi="Consolas" w:cs="Times New Roman"/>
+          <w:color w:val="D4D4D4"/>
+          <w:sz w:val="21"/>
+          <w:szCs w:val="21"/>
+          <w:lang w:val="en-GB" w:eastAsia="en-GB"/>
+        </w:rPr>
+        <w:t>) {</w:t>
+      </w:r>
+    </w:p>
+    <w:p>
+      <w:pPr>
+        <w:shd w:val="clear" w:color="auto" w:fill="1E1E1E"/>
+        <w:spacing w:before="0" w:after="0" w:line="285" w:lineRule="atLeast"/>
+        <w:rPr>
+          <w:rFonts w:ascii="Consolas" w:eastAsia="Times New Roman" w:hAnsi="Consolas" w:cs="Times New Roman"/>
+          <w:color w:val="D4D4D4"/>
+          <w:sz w:val="21"/>
+          <w:szCs w:val="21"/>
+          <w:lang w:val="en-GB" w:eastAsia="en-GB"/>
+        </w:rPr>
+      </w:pPr>
+      <w:r>
+        <w:rPr>
+          <w:rFonts w:ascii="Consolas" w:eastAsia="Times New Roman" w:hAnsi="Consolas" w:cs="Times New Roman"/>
+          <w:color w:val="D4D4D4"/>
+          <w:sz w:val="21"/>
+          <w:szCs w:val="21"/>
+          <w:lang w:val="en-GB" w:eastAsia="en-GB"/>
+        </w:rPr>
+        <w:t xml:space="preserve">        </w:t>
+      </w:r>
+      <w:r>
+        <w:rPr>
+          <w:rFonts w:ascii="Consolas" w:eastAsia="Times New Roman" w:hAnsi="Consolas" w:cs="Times New Roman"/>
+          <w:color w:val="DCDCAA"/>
+          <w:sz w:val="21"/>
+          <w:szCs w:val="21"/>
+          <w:lang w:val="en-GB" w:eastAsia="en-GB"/>
+        </w:rPr>
+        <w:t>echo</w:t>
+      </w:r>
+      <w:r>
+        <w:rPr>
+          <w:rFonts w:ascii="Consolas" w:eastAsia="Times New Roman" w:hAnsi="Consolas" w:cs="Times New Roman"/>
+          <w:color w:val="D4D4D4"/>
+          <w:sz w:val="21"/>
+          <w:szCs w:val="21"/>
+          <w:lang w:val="en-GB" w:eastAsia="en-GB"/>
+        </w:rPr>
+        <w:t xml:space="preserve"> </w:t>
+      </w:r>
+      <w:r>
+        <w:rPr>
+          <w:rFonts w:ascii="Consolas" w:eastAsia="Times New Roman" w:hAnsi="Consolas" w:cs="Times New Roman"/>
+          <w:color w:val="CE9178"/>
+          <w:sz w:val="21"/>
+          <w:szCs w:val="21"/>
+          <w:lang w:val="en-GB" w:eastAsia="en-GB"/>
+        </w:rPr>
+        <w:t>'Buzz'</w:t>
+      </w:r>
+      <w:r>
+        <w:rPr>
+          <w:rFonts w:ascii="Consolas" w:eastAsia="Times New Roman" w:hAnsi="Consolas" w:cs="Times New Roman"/>
+          <w:color w:val="D4D4D4"/>
+          <w:sz w:val="21"/>
+          <w:szCs w:val="21"/>
+          <w:lang w:val="en-GB" w:eastAsia="en-GB"/>
+        </w:rPr>
+        <w:t>;</w:t>
+      </w:r>
+    </w:p>
+    <w:p>
+      <w:pPr>
+        <w:shd w:val="clear" w:color="auto" w:fill="1E1E1E"/>
+        <w:spacing w:before="0" w:after="0" w:line="285" w:lineRule="atLeast"/>
+        <w:rPr>
+          <w:rFonts w:ascii="Consolas" w:eastAsia="Times New Roman" w:hAnsi="Consolas" w:cs="Times New Roman"/>
+          <w:color w:val="D4D4D4"/>
+          <w:sz w:val="21"/>
+          <w:szCs w:val="21"/>
+          <w:lang w:val="en-GB" w:eastAsia="en-GB"/>
+        </w:rPr>
+      </w:pPr>
+      <w:r>
+        <w:rPr>
+          <w:rFonts w:ascii="Consolas" w:eastAsia="Times New Roman" w:hAnsi="Consolas" w:cs="Times New Roman"/>
+          <w:color w:val="D4D4D4"/>
+          <w:sz w:val="21"/>
+          <w:szCs w:val="21"/>
+          <w:lang w:val="en-GB" w:eastAsia="en-GB"/>
+        </w:rPr>
+        <w:t xml:space="preserve">    }</w:t>
+      </w:r>
+    </w:p>
+    <w:p>
+      <w:pPr>
+        <w:shd w:val="clear" w:color="auto" w:fill="1E1E1E"/>
+        <w:spacing w:before="0" w:after="0" w:line="285" w:lineRule="atLeast"/>
+        <w:rPr>
+          <w:rFonts w:ascii="Consolas" w:eastAsia="Times New Roman" w:hAnsi="Consolas" w:cs="Times New Roman"/>
+          <w:color w:val="D4D4D4"/>
+          <w:sz w:val="21"/>
+          <w:szCs w:val="21"/>
+          <w:lang w:val="en-GB" w:eastAsia="en-GB"/>
+        </w:rPr>
+      </w:pPr>
+    </w:p>
+    <w:p>
+      <w:pPr>
+        <w:shd w:val="clear" w:color="auto" w:fill="1E1E1E"/>
+        <w:spacing w:before="0" w:after="0" w:line="285" w:lineRule="atLeast"/>
+        <w:rPr>
+          <w:rFonts w:ascii="Consolas" w:eastAsia="Times New Roman" w:hAnsi="Consolas" w:cs="Times New Roman"/>
+          <w:color w:val="D4D4D4"/>
+          <w:sz w:val="21"/>
+          <w:szCs w:val="21"/>
+          <w:lang w:val="en-GB" w:eastAsia="en-GB"/>
+        </w:rPr>
+      </w:pPr>
+      <w:r>
+        <w:rPr>
+          <w:rFonts w:ascii="Consolas" w:eastAsia="Times New Roman" w:hAnsi="Consolas" w:cs="Times New Roman"/>
+          <w:color w:val="D4D4D4"/>
+          <w:sz w:val="21"/>
+          <w:szCs w:val="21"/>
+          <w:lang w:val="en-GB" w:eastAsia="en-GB"/>
+        </w:rPr>
+        <w:t xml:space="preserve">    </w:t>
+      </w:r>
+      <w:r>
+        <w:rPr>
+          <w:rFonts w:ascii="Consolas" w:eastAsia="Times New Roman" w:hAnsi="Consolas" w:cs="Times New Roman"/>
+          <w:color w:val="DCDCAA"/>
+          <w:sz w:val="21"/>
+          <w:szCs w:val="21"/>
+          <w:lang w:val="en-GB" w:eastAsia="en-GB"/>
+        </w:rPr>
+        <w:t>echo</w:t>
+      </w:r>
+      <w:r>
+        <w:rPr>
+          <w:rFonts w:ascii="Consolas" w:eastAsia="Times New Roman" w:hAnsi="Consolas" w:cs="Times New Roman"/>
+          <w:color w:val="D4D4D4"/>
+          <w:sz w:val="21"/>
+          <w:szCs w:val="21"/>
+          <w:lang w:val="en-GB" w:eastAsia="en-GB"/>
+        </w:rPr>
+        <w:t xml:space="preserve"> </w:t>
+      </w:r>
+      <w:r>
+        <w:rPr>
+          <w:rFonts w:ascii="Consolas" w:eastAsia="Times New Roman" w:hAnsi="Consolas" w:cs="Times New Roman"/>
+          <w:color w:val="CE9178"/>
+          <w:sz w:val="21"/>
+          <w:szCs w:val="21"/>
+          <w:lang w:val="en-GB" w:eastAsia="en-GB"/>
+        </w:rPr>
+        <w:t>"&lt;</w:t>
+      </w:r>
+      <w:proofErr w:type="spellStart"/>
+      <w:r>
+        <w:rPr>
+          <w:rFonts w:ascii="Consolas" w:eastAsia="Times New Roman" w:hAnsi="Consolas" w:cs="Times New Roman"/>
+          <w:color w:val="CE9178"/>
+          <w:sz w:val="21"/>
+          <w:szCs w:val="21"/>
+          <w:lang w:val="en-GB" w:eastAsia="en-GB"/>
+        </w:rPr>
+        <w:t>br</w:t>
+      </w:r>
+      <w:proofErr w:type="spellEnd"/>
+      <w:r>
+        <w:rPr>
+          <w:rFonts w:ascii="Consolas" w:eastAsia="Times New Roman" w:hAnsi="Consolas" w:cs="Times New Roman"/>
+          <w:color w:val="CE9178"/>
+          <w:sz w:val="21"/>
+          <w:szCs w:val="21"/>
+          <w:lang w:val="en-GB" w:eastAsia="en-GB"/>
+        </w:rPr>
+        <w:t xml:space="preserve"> /&gt;"</w:t>
+      </w:r>
+      <w:r>
+        <w:rPr>
+          <w:rFonts w:ascii="Consolas" w:eastAsia="Times New Roman" w:hAnsi="Consolas" w:cs="Times New Roman"/>
+          <w:color w:val="D4D4D4"/>
+          <w:sz w:val="21"/>
+          <w:szCs w:val="21"/>
+          <w:lang w:val="en-GB" w:eastAsia="en-GB"/>
+        </w:rPr>
+        <w:t>;</w:t>
+      </w:r>
+    </w:p>
+    <w:p>
+      <w:pPr>
+        <w:shd w:val="clear" w:color="auto" w:fill="1E1E1E"/>
+        <w:spacing w:before="0" w:after="0" w:line="285" w:lineRule="atLeast"/>
+        <w:rPr>
+          <w:rFonts w:ascii="Consolas" w:eastAsia="Times New Roman" w:hAnsi="Consolas" w:cs="Times New Roman"/>
+          <w:color w:val="D4D4D4"/>
+          <w:sz w:val="21"/>
+          <w:szCs w:val="21"/>
+          <w:lang w:val="en-GB" w:eastAsia="en-GB"/>
+        </w:rPr>
+      </w:pPr>
+      <w:r>
+        <w:rPr>
+          <w:rFonts w:ascii="Consolas" w:eastAsia="Times New Roman" w:hAnsi="Consolas" w:cs="Times New Roman"/>
+          <w:color w:val="D4D4D4"/>
+          <w:sz w:val="21"/>
+          <w:szCs w:val="21"/>
+          <w:lang w:val="en-GB" w:eastAsia="en-GB"/>
+        </w:rPr>
+        <w:t>}</w:t>
+      </w:r>
+    </w:p>
+    <w:p>
+      <w:pPr>
+        <w:shd w:val="clear" w:color="auto" w:fill="1E1E1E"/>
+        <w:spacing w:before="0" w:after="0" w:line="285" w:lineRule="atLeast"/>
+        <w:rPr>
+          <w:rFonts w:ascii="Consolas" w:eastAsia="Times New Roman" w:hAnsi="Consolas" w:cs="Times New Roman"/>
+          <w:color w:val="D4D4D4"/>
+          <w:sz w:val="21"/>
+          <w:szCs w:val="21"/>
+          <w:lang w:val="en-GB" w:eastAsia="en-GB"/>
+        </w:rPr>
+      </w:pPr>
     </w:p>
     <w:p/>
     <w:p/>
@@ -895,6 +2351,14 @@
       <w:r>
         <w:br/>
       </w:r>
+      <w:proofErr w:type="spellStart"/>
+      <w:r>
+        <w:t>preg_replace</w:t>
+      </w:r>
+      <w:proofErr w:type="spellEnd"/>
+      <w:r>
+        <w:t xml:space="preserve"> is a regular expression search and replace function. It’s </w:t>
+      </w:r>
     </w:p>
     <w:tbl>
       <w:tblPr>
@@ -916,7 +2380,27 @@
               <w:right w:val="nil"/>
             </w:tcBorders>
           </w:tcPr>
-          <w:p/>
+          <w:p>
+            <w:r>
+              <w:t xml:space="preserve">Arguments are </w:t>
+            </w:r>
+            <w:proofErr w:type="spellStart"/>
+            <w:r>
+              <w:t>preg_</w:t>
+            </w:r>
+            <w:proofErr w:type="gramStart"/>
+            <w:r>
+              <w:t>replace</w:t>
+            </w:r>
+            <w:proofErr w:type="spellEnd"/>
+            <w:r>
+              <w:t>(</w:t>
+            </w:r>
+            <w:proofErr w:type="gramEnd"/>
+            <w:r>
+              <w:t>$pattern, $replacement, $subject). In this case, the pattern</w:t>
+            </w:r>
+          </w:p>
         </w:tc>
       </w:tr>
       <w:tr>
@@ -930,7 +2414,84 @@
               <w:right w:val="nil"/>
             </w:tcBorders>
           </w:tcPr>
-          <w:p/>
+          <w:p>
+            <w:r>
+              <w:t xml:space="preserve">is to divide the date string into 3 capturing groups, with each of them having characters </w:t>
+            </w:r>
+          </w:p>
+        </w:tc>
+      </w:tr>
+      <w:tr>
+        <w:tc>
+          <w:tcPr>
+            <w:tcW w:w="9206" w:type="dxa"/>
+            <w:tcBorders>
+              <w:top w:val="single" w:sz="4" w:space="0" w:color="auto"/>
+              <w:left w:val="nil"/>
+              <w:bottom w:val="single" w:sz="4" w:space="0" w:color="auto"/>
+              <w:right w:val="nil"/>
+            </w:tcBorders>
+          </w:tcPr>
+          <w:p>
+            <w:r>
+              <w:t xml:space="preserve">matching between 0 and 9, making sure no alphabets gets. The replacement is a </w:t>
+            </w:r>
+          </w:p>
+        </w:tc>
+      </w:tr>
+      <w:tr>
+        <w:tc>
+          <w:tcPr>
+            <w:tcW w:w="9206" w:type="dxa"/>
+            <w:tcBorders>
+              <w:top w:val="single" w:sz="4" w:space="0" w:color="auto"/>
+              <w:left w:val="nil"/>
+              <w:bottom w:val="single" w:sz="4" w:space="0" w:color="auto"/>
+              <w:right w:val="nil"/>
+            </w:tcBorders>
+          </w:tcPr>
+          <w:p>
+            <w:r>
+              <w:t>R</w:t>
+            </w:r>
+            <w:r>
+              <w:t>earrangement</w:t>
+            </w:r>
+            <w:r>
+              <w:t xml:space="preserve">, with the first group becoming second and the second becoming first </w:t>
+            </w:r>
+            <w:proofErr w:type="spellStart"/>
+            <w:proofErr w:type="gramStart"/>
+            <w:r>
+              <w:t>i.e</w:t>
+            </w:r>
+            <w:proofErr w:type="spellEnd"/>
+            <w:proofErr w:type="gramEnd"/>
+          </w:p>
+        </w:tc>
+      </w:tr>
+      <w:tr>
+        <w:tc>
+          <w:tcPr>
+            <w:tcW w:w="9206" w:type="dxa"/>
+            <w:tcBorders>
+              <w:top w:val="single" w:sz="4" w:space="0" w:color="auto"/>
+              <w:left w:val="nil"/>
+              <w:bottom w:val="single" w:sz="4" w:space="0" w:color="auto"/>
+              <w:right w:val="nil"/>
+            </w:tcBorders>
+          </w:tcPr>
+          <w:p>
+            <w:r>
+              <w:t>‘$1/$2/$3’ becomes ‘$2/$1/$3’.  The example above prints out ‘</w:t>
+            </w:r>
+            <w:r>
+              <w:t>26/08/2003</w:t>
+            </w:r>
+            <w:r>
+              <w:t>’</w:t>
+            </w:r>
+          </w:p>
         </w:tc>
       </w:tr>
     </w:tbl>
@@ -964,6 +2525,17 @@
       <w:r>
         <w:br/>
       </w:r>
+      <w:r>
+        <w:t xml:space="preserve">Using a </w:t>
+      </w:r>
+      <w:proofErr w:type="spellStart"/>
+      <w:r>
+        <w:t>preg_replace</w:t>
+      </w:r>
+      <w:proofErr w:type="spellEnd"/>
+      <w:r>
+        <w:t xml:space="preserve">, the pattern for the regular expression would be </w:t>
+      </w:r>
     </w:p>
     <w:tbl>
       <w:tblPr>
@@ -985,7 +2557,151 @@
               <w:right w:val="nil"/>
             </w:tcBorders>
           </w:tcPr>
-          <w:p/>
+          <w:p>
+            <w:pPr>
+              <w:shd w:val="clear" w:color="auto" w:fill="1E1E1E"/>
+              <w:spacing w:before="0" w:line="285" w:lineRule="atLeast"/>
+              <w:rPr>
+                <w:rFonts w:ascii="Consolas" w:eastAsia="Times New Roman" w:hAnsi="Consolas" w:cs="Times New Roman"/>
+                <w:color w:val="D4D4D4"/>
+                <w:sz w:val="21"/>
+                <w:szCs w:val="21"/>
+                <w:lang w:val="en-GB" w:eastAsia="en-GB"/>
+              </w:rPr>
+            </w:pPr>
+            <w:r>
+              <w:rPr>
+                <w:rFonts w:ascii="Consolas" w:eastAsia="Times New Roman" w:hAnsi="Consolas" w:cs="Times New Roman"/>
+                <w:color w:val="D16969"/>
+                <w:sz w:val="21"/>
+                <w:szCs w:val="21"/>
+                <w:lang w:val="en-GB" w:eastAsia="en-GB"/>
+              </w:rPr>
+              <w:t>/&lt;</w:t>
+            </w:r>
+            <w:proofErr w:type="gramStart"/>
+            <w:r>
+              <w:rPr>
+                <w:rFonts w:ascii="Consolas" w:eastAsia="Times New Roman" w:hAnsi="Consolas" w:cs="Times New Roman"/>
+                <w:color w:val="D16969"/>
+                <w:sz w:val="21"/>
+                <w:szCs w:val="21"/>
+                <w:lang w:val="en-GB" w:eastAsia="en-GB"/>
+              </w:rPr>
+              <w:t>(.</w:t>
+            </w:r>
+            <w:r>
+              <w:rPr>
+                <w:rFonts w:ascii="Consolas" w:eastAsia="Times New Roman" w:hAnsi="Consolas" w:cs="Times New Roman"/>
+                <w:color w:val="D4D4D4"/>
+                <w:sz w:val="21"/>
+                <w:szCs w:val="21"/>
+                <w:lang w:val="en-GB" w:eastAsia="en-GB"/>
+              </w:rPr>
+              <w:t>*</w:t>
+            </w:r>
+            <w:proofErr w:type="gramEnd"/>
+            <w:r>
+              <w:rPr>
+                <w:rFonts w:ascii="Consolas" w:eastAsia="Times New Roman" w:hAnsi="Consolas" w:cs="Times New Roman"/>
+                <w:color w:val="D16969"/>
+                <w:sz w:val="21"/>
+                <w:szCs w:val="21"/>
+                <w:lang w:val="en-GB" w:eastAsia="en-GB"/>
+              </w:rPr>
+              <w:t>?)(</w:t>
+            </w:r>
+            <w:r>
+              <w:rPr>
+                <w:rFonts w:ascii="Consolas" w:eastAsia="Times New Roman" w:hAnsi="Consolas" w:cs="Times New Roman"/>
+                <w:color w:val="D7BA7D"/>
+                <w:sz w:val="21"/>
+                <w:szCs w:val="21"/>
+                <w:lang w:val="en-GB" w:eastAsia="en-GB"/>
+              </w:rPr>
+              <w:t>\h</w:t>
+            </w:r>
+            <w:r>
+              <w:rPr>
+                <w:rFonts w:ascii="Consolas" w:eastAsia="Times New Roman" w:hAnsi="Consolas" w:cs="Times New Roman"/>
+                <w:color w:val="D4D4D4"/>
+                <w:sz w:val="21"/>
+                <w:szCs w:val="21"/>
+                <w:lang w:val="en-GB" w:eastAsia="en-GB"/>
+              </w:rPr>
+              <w:t>*</w:t>
+            </w:r>
+            <w:r>
+              <w:rPr>
+                <w:rFonts w:ascii="Consolas" w:eastAsia="Times New Roman" w:hAnsi="Consolas" w:cs="Times New Roman"/>
+                <w:color w:val="D16969"/>
+                <w:sz w:val="21"/>
+                <w:szCs w:val="21"/>
+                <w:lang w:val="en-GB" w:eastAsia="en-GB"/>
+              </w:rPr>
+              <w:t>).</w:t>
+            </w:r>
+            <w:r>
+              <w:rPr>
+                <w:rFonts w:ascii="Consolas" w:eastAsia="Times New Roman" w:hAnsi="Consolas" w:cs="Times New Roman"/>
+                <w:color w:val="D4D4D4"/>
+                <w:sz w:val="21"/>
+                <w:szCs w:val="21"/>
+                <w:lang w:val="en-GB" w:eastAsia="en-GB"/>
+              </w:rPr>
+              <w:t>*</w:t>
+            </w:r>
+            <w:r>
+              <w:rPr>
+                <w:rFonts w:ascii="Consolas" w:eastAsia="Times New Roman" w:hAnsi="Consolas" w:cs="Times New Roman"/>
+                <w:color w:val="D16969"/>
+                <w:sz w:val="21"/>
+                <w:szCs w:val="21"/>
+                <w:lang w:val="en-GB" w:eastAsia="en-GB"/>
+              </w:rPr>
+              <w:t>?&gt;(.</w:t>
+            </w:r>
+            <w:r>
+              <w:rPr>
+                <w:rFonts w:ascii="Consolas" w:eastAsia="Times New Roman" w:hAnsi="Consolas" w:cs="Times New Roman"/>
+                <w:color w:val="D4D4D4"/>
+                <w:sz w:val="21"/>
+                <w:szCs w:val="21"/>
+                <w:lang w:val="en-GB" w:eastAsia="en-GB"/>
+              </w:rPr>
+              <w:t>*</w:t>
+            </w:r>
+            <w:r>
+              <w:rPr>
+                <w:rFonts w:ascii="Consolas" w:eastAsia="Times New Roman" w:hAnsi="Consolas" w:cs="Times New Roman"/>
+                <w:color w:val="D16969"/>
+                <w:sz w:val="21"/>
+                <w:szCs w:val="21"/>
+                <w:lang w:val="en-GB" w:eastAsia="en-GB"/>
+              </w:rPr>
+              <w:t>?)&lt;</w:t>
+            </w:r>
+            <w:r>
+              <w:rPr>
+                <w:rFonts w:ascii="Consolas" w:eastAsia="Times New Roman" w:hAnsi="Consolas" w:cs="Times New Roman"/>
+                <w:color w:val="D7BA7D"/>
+                <w:sz w:val="21"/>
+                <w:szCs w:val="21"/>
+                <w:lang w:val="en-GB" w:eastAsia="en-GB"/>
+              </w:rPr>
+              <w:t>\/\1</w:t>
+            </w:r>
+            <w:r>
+              <w:rPr>
+                <w:rFonts w:ascii="Consolas" w:eastAsia="Times New Roman" w:hAnsi="Consolas" w:cs="Times New Roman"/>
+                <w:color w:val="D16969"/>
+                <w:sz w:val="21"/>
+                <w:szCs w:val="21"/>
+                <w:lang w:val="en-GB" w:eastAsia="en-GB"/>
+              </w:rPr>
+              <w:t>&gt;/</w:t>
+            </w:r>
+          </w:p>
         </w:tc>
       </w:tr>
       <w:tr>
@@ -999,7 +2715,11 @@
               <w:right w:val="nil"/>
             </w:tcBorders>
           </w:tcPr>
-          <w:p/>
+          <w:p>
+            <w:r>
+              <w:t xml:space="preserve">This looks for html tags, any string with characters starting with a ‘&lt;’ and ends with ‘&gt;’ or </w:t>
+            </w:r>
+          </w:p>
         </w:tc>
       </w:tr>
       <w:tr>
@@ -1013,7 +2733,28 @@
               <w:right w:val="nil"/>
             </w:tcBorders>
           </w:tcPr>
-          <w:p/>
+          <w:p>
+            <w:r>
+              <w:t>‘/&gt;’</w:t>
+            </w:r>
+            <w:r>
+              <w:t xml:space="preserve">. Also, it is any character </w:t>
+            </w:r>
+            <w:proofErr w:type="gramStart"/>
+            <w:r>
+              <w:t>(</w:t>
+            </w:r>
+            <w:r>
+              <w:t>.*</w:t>
+            </w:r>
+            <w:proofErr w:type="gramEnd"/>
+            <w:r>
+              <w:t>?</w:t>
+            </w:r>
+            <w:r>
+              <w:t xml:space="preserve">). Also checks for white spaces </w:t>
+            </w:r>
+          </w:p>
         </w:tc>
       </w:tr>
     </w:tbl>
@@ -1022,7 +2763,6 @@
         <w:pStyle w:val="Heading3"/>
       </w:pPr>
       <w:r>
-        <w:lastRenderedPageBreak/>
         <w:t>A palindrome is a word that reads the same backward or forward</w:t>
       </w:r>
       <w:r>
@@ -1110,6 +2850,7 @@
     </w:p>
     <w:p>
       <w:r>
+        <w:lastRenderedPageBreak/>
         <w:t xml:space="preserve">       </w:t>
       </w:r>
       <w:r>
@@ -1168,6 +2909,839 @@
         <w:t>;</w:t>
       </w:r>
     </w:p>
+    <w:p>
+      <w:pPr>
+        <w:shd w:val="clear" w:color="auto" w:fill="1E1E1E"/>
+        <w:spacing w:before="0" w:after="0" w:line="285" w:lineRule="atLeast"/>
+        <w:rPr>
+          <w:rFonts w:ascii="Consolas" w:eastAsia="Times New Roman" w:hAnsi="Consolas" w:cs="Times New Roman"/>
+          <w:color w:val="D4D4D4"/>
+          <w:sz w:val="21"/>
+          <w:szCs w:val="21"/>
+          <w:lang w:val="en-GB" w:eastAsia="en-GB"/>
+        </w:rPr>
+      </w:pPr>
+      <w:r>
+        <w:rPr>
+          <w:rFonts w:ascii="Consolas" w:eastAsia="Times New Roman" w:hAnsi="Consolas" w:cs="Times New Roman"/>
+          <w:color w:val="569CD6"/>
+          <w:sz w:val="21"/>
+          <w:szCs w:val="21"/>
+          <w:lang w:val="en-GB" w:eastAsia="en-GB"/>
+        </w:rPr>
+        <w:t>&lt;?php</w:t>
+      </w:r>
+    </w:p>
+    <w:p>
+      <w:pPr>
+        <w:shd w:val="clear" w:color="auto" w:fill="1E1E1E"/>
+        <w:spacing w:before="0" w:after="0" w:line="285" w:lineRule="atLeast"/>
+        <w:rPr>
+          <w:rFonts w:ascii="Consolas" w:eastAsia="Times New Roman" w:hAnsi="Consolas" w:cs="Times New Roman"/>
+          <w:color w:val="D4D4D4"/>
+          <w:sz w:val="21"/>
+          <w:szCs w:val="21"/>
+          <w:lang w:val="en-GB" w:eastAsia="en-GB"/>
+        </w:rPr>
+      </w:pPr>
+      <w:r>
+        <w:rPr>
+          <w:rFonts w:ascii="Consolas" w:eastAsia="Times New Roman" w:hAnsi="Consolas" w:cs="Times New Roman"/>
+          <w:color w:val="569CD6"/>
+          <w:sz w:val="21"/>
+          <w:szCs w:val="21"/>
+          <w:lang w:val="en-GB" w:eastAsia="en-GB"/>
+        </w:rPr>
+        <w:t>class</w:t>
+      </w:r>
+      <w:r>
+        <w:rPr>
+          <w:rFonts w:ascii="Consolas" w:eastAsia="Times New Roman" w:hAnsi="Consolas" w:cs="Times New Roman"/>
+          <w:color w:val="D4D4D4"/>
+          <w:sz w:val="21"/>
+          <w:szCs w:val="21"/>
+          <w:lang w:val="en-GB" w:eastAsia="en-GB"/>
+        </w:rPr>
+        <w:t xml:space="preserve"> </w:t>
+      </w:r>
+      <w:r>
+        <w:rPr>
+          <w:rFonts w:ascii="Consolas" w:eastAsia="Times New Roman" w:hAnsi="Consolas" w:cs="Times New Roman"/>
+          <w:color w:val="4EC9B0"/>
+          <w:sz w:val="21"/>
+          <w:szCs w:val="21"/>
+          <w:lang w:val="en-GB" w:eastAsia="en-GB"/>
+        </w:rPr>
+        <w:t>Palindrome</w:t>
+      </w:r>
+    </w:p>
+    <w:p>
+      <w:pPr>
+        <w:shd w:val="clear" w:color="auto" w:fill="1E1E1E"/>
+        <w:spacing w:before="0" w:after="0" w:line="285" w:lineRule="atLeast"/>
+        <w:rPr>
+          <w:rFonts w:ascii="Consolas" w:eastAsia="Times New Roman" w:hAnsi="Consolas" w:cs="Times New Roman"/>
+          <w:color w:val="D4D4D4"/>
+          <w:sz w:val="21"/>
+          <w:szCs w:val="21"/>
+          <w:lang w:val="en-GB" w:eastAsia="en-GB"/>
+        </w:rPr>
+      </w:pPr>
+      <w:r>
+        <w:rPr>
+          <w:rFonts w:ascii="Consolas" w:eastAsia="Times New Roman" w:hAnsi="Consolas" w:cs="Times New Roman"/>
+          <w:color w:val="D4D4D4"/>
+          <w:sz w:val="21"/>
+          <w:szCs w:val="21"/>
+          <w:lang w:val="en-GB" w:eastAsia="en-GB"/>
+        </w:rPr>
+        <w:t>{</w:t>
+      </w:r>
+    </w:p>
+    <w:p>
+      <w:pPr>
+        <w:shd w:val="clear" w:color="auto" w:fill="1E1E1E"/>
+        <w:spacing w:before="0" w:after="0" w:line="285" w:lineRule="atLeast"/>
+        <w:rPr>
+          <w:rFonts w:ascii="Consolas" w:eastAsia="Times New Roman" w:hAnsi="Consolas" w:cs="Times New Roman"/>
+          <w:color w:val="D4D4D4"/>
+          <w:sz w:val="21"/>
+          <w:szCs w:val="21"/>
+          <w:lang w:val="en-GB" w:eastAsia="en-GB"/>
+        </w:rPr>
+      </w:pPr>
+      <w:r>
+        <w:rPr>
+          <w:rFonts w:ascii="Consolas" w:eastAsia="Times New Roman" w:hAnsi="Consolas" w:cs="Times New Roman"/>
+          <w:color w:val="D4D4D4"/>
+          <w:sz w:val="21"/>
+          <w:szCs w:val="21"/>
+          <w:lang w:val="en-GB" w:eastAsia="en-GB"/>
+        </w:rPr>
+        <w:t xml:space="preserve">    </w:t>
+      </w:r>
+      <w:r>
+        <w:rPr>
+          <w:rFonts w:ascii="Consolas" w:eastAsia="Times New Roman" w:hAnsi="Consolas" w:cs="Times New Roman"/>
+          <w:color w:val="569CD6"/>
+          <w:sz w:val="21"/>
+          <w:szCs w:val="21"/>
+          <w:lang w:val="en-GB" w:eastAsia="en-GB"/>
+        </w:rPr>
+        <w:t>public</w:t>
+      </w:r>
+      <w:r>
+        <w:rPr>
+          <w:rFonts w:ascii="Consolas" w:eastAsia="Times New Roman" w:hAnsi="Consolas" w:cs="Times New Roman"/>
+          <w:color w:val="D4D4D4"/>
+          <w:sz w:val="21"/>
+          <w:szCs w:val="21"/>
+          <w:lang w:val="en-GB" w:eastAsia="en-GB"/>
+        </w:rPr>
+        <w:t xml:space="preserve"> </w:t>
+      </w:r>
+      <w:r>
+        <w:rPr>
+          <w:rFonts w:ascii="Consolas" w:eastAsia="Times New Roman" w:hAnsi="Consolas" w:cs="Times New Roman"/>
+          <w:color w:val="569CD6"/>
+          <w:sz w:val="21"/>
+          <w:szCs w:val="21"/>
+          <w:lang w:val="en-GB" w:eastAsia="en-GB"/>
+        </w:rPr>
+        <w:t>static</w:t>
+      </w:r>
+      <w:r>
+        <w:rPr>
+          <w:rFonts w:ascii="Consolas" w:eastAsia="Times New Roman" w:hAnsi="Consolas" w:cs="Times New Roman"/>
+          <w:color w:val="D4D4D4"/>
+          <w:sz w:val="21"/>
+          <w:szCs w:val="21"/>
+          <w:lang w:val="en-GB" w:eastAsia="en-GB"/>
+        </w:rPr>
+        <w:t xml:space="preserve"> </w:t>
+      </w:r>
+      <w:r>
+        <w:rPr>
+          <w:rFonts w:ascii="Consolas" w:eastAsia="Times New Roman" w:hAnsi="Consolas" w:cs="Times New Roman"/>
+          <w:color w:val="569CD6"/>
+          <w:sz w:val="21"/>
+          <w:szCs w:val="21"/>
+          <w:lang w:val="en-GB" w:eastAsia="en-GB"/>
+        </w:rPr>
+        <w:t>function</w:t>
+      </w:r>
+      <w:r>
+        <w:rPr>
+          <w:rFonts w:ascii="Consolas" w:eastAsia="Times New Roman" w:hAnsi="Consolas" w:cs="Times New Roman"/>
+          <w:color w:val="D4D4D4"/>
+          <w:sz w:val="21"/>
+          <w:szCs w:val="21"/>
+          <w:lang w:val="en-GB" w:eastAsia="en-GB"/>
+        </w:rPr>
+        <w:t xml:space="preserve"> </w:t>
+      </w:r>
+      <w:proofErr w:type="spellStart"/>
+      <w:r>
+        <w:rPr>
+          <w:rFonts w:ascii="Consolas" w:eastAsia="Times New Roman" w:hAnsi="Consolas" w:cs="Times New Roman"/>
+          <w:color w:val="DCDCAA"/>
+          <w:sz w:val="21"/>
+          <w:szCs w:val="21"/>
+          <w:lang w:val="en-GB" w:eastAsia="en-GB"/>
+        </w:rPr>
+        <w:t>isPalindrome</w:t>
+      </w:r>
+      <w:proofErr w:type="spellEnd"/>
+      <w:r>
+        <w:rPr>
+          <w:rFonts w:ascii="Consolas" w:eastAsia="Times New Roman" w:hAnsi="Consolas" w:cs="Times New Roman"/>
+          <w:color w:val="D4D4D4"/>
+          <w:sz w:val="21"/>
+          <w:szCs w:val="21"/>
+          <w:lang w:val="en-GB" w:eastAsia="en-GB"/>
+        </w:rPr>
+        <w:t>(</w:t>
+      </w:r>
+      <w:r>
+        <w:rPr>
+          <w:rFonts w:ascii="Consolas" w:eastAsia="Times New Roman" w:hAnsi="Consolas" w:cs="Times New Roman"/>
+          <w:color w:val="9CDCFE"/>
+          <w:sz w:val="21"/>
+          <w:szCs w:val="21"/>
+          <w:lang w:val="en-GB" w:eastAsia="en-GB"/>
+        </w:rPr>
+        <w:t>$word</w:t>
+      </w:r>
+      <w:r>
+        <w:rPr>
+          <w:rFonts w:ascii="Consolas" w:eastAsia="Times New Roman" w:hAnsi="Consolas" w:cs="Times New Roman"/>
+          <w:color w:val="D4D4D4"/>
+          <w:sz w:val="21"/>
+          <w:szCs w:val="21"/>
+          <w:lang w:val="en-GB" w:eastAsia="en-GB"/>
+        </w:rPr>
+        <w:t>)</w:t>
+      </w:r>
+    </w:p>
+    <w:p>
+      <w:pPr>
+        <w:shd w:val="clear" w:color="auto" w:fill="1E1E1E"/>
+        <w:spacing w:before="0" w:after="0" w:line="285" w:lineRule="atLeast"/>
+        <w:rPr>
+          <w:rFonts w:ascii="Consolas" w:eastAsia="Times New Roman" w:hAnsi="Consolas" w:cs="Times New Roman"/>
+          <w:color w:val="D4D4D4"/>
+          <w:sz w:val="21"/>
+          <w:szCs w:val="21"/>
+          <w:lang w:val="en-GB" w:eastAsia="en-GB"/>
+        </w:rPr>
+      </w:pPr>
+      <w:r>
+        <w:rPr>
+          <w:rFonts w:ascii="Consolas" w:eastAsia="Times New Roman" w:hAnsi="Consolas" w:cs="Times New Roman"/>
+          <w:color w:val="D4D4D4"/>
+          <w:sz w:val="21"/>
+          <w:szCs w:val="21"/>
+          <w:lang w:val="en-GB" w:eastAsia="en-GB"/>
+        </w:rPr>
+        <w:t xml:space="preserve">    {</w:t>
+      </w:r>
+    </w:p>
+    <w:p>
+      <w:pPr>
+        <w:shd w:val="clear" w:color="auto" w:fill="1E1E1E"/>
+        <w:spacing w:before="0" w:after="0" w:line="285" w:lineRule="atLeast"/>
+        <w:rPr>
+          <w:rFonts w:ascii="Consolas" w:eastAsia="Times New Roman" w:hAnsi="Consolas" w:cs="Times New Roman"/>
+          <w:color w:val="D4D4D4"/>
+          <w:sz w:val="21"/>
+          <w:szCs w:val="21"/>
+          <w:lang w:val="en-GB" w:eastAsia="en-GB"/>
+        </w:rPr>
+      </w:pPr>
+      <w:r>
+        <w:rPr>
+          <w:rFonts w:ascii="Consolas" w:eastAsia="Times New Roman" w:hAnsi="Consolas" w:cs="Times New Roman"/>
+          <w:color w:val="D4D4D4"/>
+          <w:sz w:val="21"/>
+          <w:szCs w:val="21"/>
+          <w:lang w:val="en-GB" w:eastAsia="en-GB"/>
+        </w:rPr>
+        <w:t xml:space="preserve">        </w:t>
+      </w:r>
+      <w:r>
+        <w:rPr>
+          <w:rFonts w:ascii="Consolas" w:eastAsia="Times New Roman" w:hAnsi="Consolas" w:cs="Times New Roman"/>
+          <w:color w:val="9CDCFE"/>
+          <w:sz w:val="21"/>
+          <w:szCs w:val="21"/>
+          <w:lang w:val="en-GB" w:eastAsia="en-GB"/>
+        </w:rPr>
+        <w:t>$</w:t>
+      </w:r>
+      <w:proofErr w:type="spellStart"/>
+      <w:r>
+        <w:rPr>
+          <w:rFonts w:ascii="Consolas" w:eastAsia="Times New Roman" w:hAnsi="Consolas" w:cs="Times New Roman"/>
+          <w:color w:val="9CDCFE"/>
+          <w:sz w:val="21"/>
+          <w:szCs w:val="21"/>
+          <w:lang w:val="en-GB" w:eastAsia="en-GB"/>
+        </w:rPr>
+        <w:t>wordToLower</w:t>
+      </w:r>
+      <w:proofErr w:type="spellEnd"/>
+      <w:r>
+        <w:rPr>
+          <w:rFonts w:ascii="Consolas" w:eastAsia="Times New Roman" w:hAnsi="Consolas" w:cs="Times New Roman"/>
+          <w:color w:val="D4D4D4"/>
+          <w:sz w:val="21"/>
+          <w:szCs w:val="21"/>
+          <w:lang w:val="en-GB" w:eastAsia="en-GB"/>
+        </w:rPr>
+        <w:t xml:space="preserve"> = </w:t>
+      </w:r>
+      <w:proofErr w:type="spellStart"/>
+      <w:r>
+        <w:rPr>
+          <w:rFonts w:ascii="Consolas" w:eastAsia="Times New Roman" w:hAnsi="Consolas" w:cs="Times New Roman"/>
+          <w:color w:val="DCDCAA"/>
+          <w:sz w:val="21"/>
+          <w:szCs w:val="21"/>
+          <w:lang w:val="en-GB" w:eastAsia="en-GB"/>
+        </w:rPr>
+        <w:t>strtolower</w:t>
+      </w:r>
+      <w:proofErr w:type="spellEnd"/>
+      <w:r>
+        <w:rPr>
+          <w:rFonts w:ascii="Consolas" w:eastAsia="Times New Roman" w:hAnsi="Consolas" w:cs="Times New Roman"/>
+          <w:color w:val="D4D4D4"/>
+          <w:sz w:val="21"/>
+          <w:szCs w:val="21"/>
+          <w:lang w:val="en-GB" w:eastAsia="en-GB"/>
+        </w:rPr>
+        <w:t>(</w:t>
+      </w:r>
+      <w:r>
+        <w:rPr>
+          <w:rFonts w:ascii="Consolas" w:eastAsia="Times New Roman" w:hAnsi="Consolas" w:cs="Times New Roman"/>
+          <w:color w:val="9CDCFE"/>
+          <w:sz w:val="21"/>
+          <w:szCs w:val="21"/>
+          <w:lang w:val="en-GB" w:eastAsia="en-GB"/>
+        </w:rPr>
+        <w:t>$word</w:t>
+      </w:r>
+      <w:r>
+        <w:rPr>
+          <w:rFonts w:ascii="Consolas" w:eastAsia="Times New Roman" w:hAnsi="Consolas" w:cs="Times New Roman"/>
+          <w:color w:val="D4D4D4"/>
+          <w:sz w:val="21"/>
+          <w:szCs w:val="21"/>
+          <w:lang w:val="en-GB" w:eastAsia="en-GB"/>
+        </w:rPr>
+        <w:t>);</w:t>
+      </w:r>
+    </w:p>
+    <w:p>
+      <w:pPr>
+        <w:shd w:val="clear" w:color="auto" w:fill="1E1E1E"/>
+        <w:spacing w:before="0" w:after="0" w:line="285" w:lineRule="atLeast"/>
+        <w:rPr>
+          <w:rFonts w:ascii="Consolas" w:eastAsia="Times New Roman" w:hAnsi="Consolas" w:cs="Times New Roman"/>
+          <w:color w:val="D4D4D4"/>
+          <w:sz w:val="21"/>
+          <w:szCs w:val="21"/>
+          <w:lang w:val="en-GB" w:eastAsia="en-GB"/>
+        </w:rPr>
+      </w:pPr>
+      <w:r>
+        <w:rPr>
+          <w:rFonts w:ascii="Consolas" w:eastAsia="Times New Roman" w:hAnsi="Consolas" w:cs="Times New Roman"/>
+          <w:color w:val="D4D4D4"/>
+          <w:sz w:val="21"/>
+          <w:szCs w:val="21"/>
+          <w:lang w:val="en-GB" w:eastAsia="en-GB"/>
+        </w:rPr>
+        <w:t xml:space="preserve">        </w:t>
+      </w:r>
+      <w:r>
+        <w:rPr>
+          <w:rFonts w:ascii="Consolas" w:eastAsia="Times New Roman" w:hAnsi="Consolas" w:cs="Times New Roman"/>
+          <w:color w:val="C586C0"/>
+          <w:sz w:val="21"/>
+          <w:szCs w:val="21"/>
+          <w:lang w:val="en-GB" w:eastAsia="en-GB"/>
+        </w:rPr>
+        <w:t>if</w:t>
+      </w:r>
+      <w:r>
+        <w:rPr>
+          <w:rFonts w:ascii="Consolas" w:eastAsia="Times New Roman" w:hAnsi="Consolas" w:cs="Times New Roman"/>
+          <w:color w:val="D4D4D4"/>
+          <w:sz w:val="21"/>
+          <w:szCs w:val="21"/>
+          <w:lang w:val="en-GB" w:eastAsia="en-GB"/>
+        </w:rPr>
+        <w:t xml:space="preserve"> (</w:t>
+      </w:r>
+      <w:proofErr w:type="spellStart"/>
+      <w:r>
+        <w:rPr>
+          <w:rFonts w:ascii="Consolas" w:eastAsia="Times New Roman" w:hAnsi="Consolas" w:cs="Times New Roman"/>
+          <w:color w:val="DCDCAA"/>
+          <w:sz w:val="21"/>
+          <w:szCs w:val="21"/>
+          <w:lang w:val="en-GB" w:eastAsia="en-GB"/>
+        </w:rPr>
+        <w:t>strrev</w:t>
+      </w:r>
+      <w:proofErr w:type="spellEnd"/>
+      <w:r>
+        <w:rPr>
+          <w:rFonts w:ascii="Consolas" w:eastAsia="Times New Roman" w:hAnsi="Consolas" w:cs="Times New Roman"/>
+          <w:color w:val="D4D4D4"/>
+          <w:sz w:val="21"/>
+          <w:szCs w:val="21"/>
+          <w:lang w:val="en-GB" w:eastAsia="en-GB"/>
+        </w:rPr>
+        <w:t>(</w:t>
+      </w:r>
+      <w:r>
+        <w:rPr>
+          <w:rFonts w:ascii="Consolas" w:eastAsia="Times New Roman" w:hAnsi="Consolas" w:cs="Times New Roman"/>
+          <w:color w:val="9CDCFE"/>
+          <w:sz w:val="21"/>
+          <w:szCs w:val="21"/>
+          <w:lang w:val="en-GB" w:eastAsia="en-GB"/>
+        </w:rPr>
+        <w:t>$</w:t>
+      </w:r>
+      <w:proofErr w:type="spellStart"/>
+      <w:r>
+        <w:rPr>
+          <w:rFonts w:ascii="Consolas" w:eastAsia="Times New Roman" w:hAnsi="Consolas" w:cs="Times New Roman"/>
+          <w:color w:val="9CDCFE"/>
+          <w:sz w:val="21"/>
+          <w:szCs w:val="21"/>
+          <w:lang w:val="en-GB" w:eastAsia="en-GB"/>
+        </w:rPr>
+        <w:t>wordToLower</w:t>
+      </w:r>
+      <w:proofErr w:type="spellEnd"/>
+      <w:r>
+        <w:rPr>
+          <w:rFonts w:ascii="Consolas" w:eastAsia="Times New Roman" w:hAnsi="Consolas" w:cs="Times New Roman"/>
+          <w:color w:val="D4D4D4"/>
+          <w:sz w:val="21"/>
+          <w:szCs w:val="21"/>
+          <w:lang w:val="en-GB" w:eastAsia="en-GB"/>
+        </w:rPr>
+        <w:t xml:space="preserve">) == </w:t>
+      </w:r>
+      <w:r>
+        <w:rPr>
+          <w:rFonts w:ascii="Consolas" w:eastAsia="Times New Roman" w:hAnsi="Consolas" w:cs="Times New Roman"/>
+          <w:color w:val="9CDCFE"/>
+          <w:sz w:val="21"/>
+          <w:szCs w:val="21"/>
+          <w:lang w:val="en-GB" w:eastAsia="en-GB"/>
+        </w:rPr>
+        <w:t>$</w:t>
+      </w:r>
+      <w:proofErr w:type="spellStart"/>
+      <w:r>
+        <w:rPr>
+          <w:rFonts w:ascii="Consolas" w:eastAsia="Times New Roman" w:hAnsi="Consolas" w:cs="Times New Roman"/>
+          <w:color w:val="9CDCFE"/>
+          <w:sz w:val="21"/>
+          <w:szCs w:val="21"/>
+          <w:lang w:val="en-GB" w:eastAsia="en-GB"/>
+        </w:rPr>
+        <w:t>wordToLower</w:t>
+      </w:r>
+      <w:proofErr w:type="spellEnd"/>
+      <w:r>
+        <w:rPr>
+          <w:rFonts w:ascii="Consolas" w:eastAsia="Times New Roman" w:hAnsi="Consolas" w:cs="Times New Roman"/>
+          <w:color w:val="D4D4D4"/>
+          <w:sz w:val="21"/>
+          <w:szCs w:val="21"/>
+          <w:lang w:val="en-GB" w:eastAsia="en-GB"/>
+        </w:rPr>
+        <w:t>) {</w:t>
+      </w:r>
+    </w:p>
+    <w:p>
+      <w:pPr>
+        <w:shd w:val="clear" w:color="auto" w:fill="1E1E1E"/>
+        <w:spacing w:before="0" w:after="0" w:line="285" w:lineRule="atLeast"/>
+        <w:rPr>
+          <w:rFonts w:ascii="Consolas" w:eastAsia="Times New Roman" w:hAnsi="Consolas" w:cs="Times New Roman"/>
+          <w:color w:val="D4D4D4"/>
+          <w:sz w:val="21"/>
+          <w:szCs w:val="21"/>
+          <w:lang w:val="en-GB" w:eastAsia="en-GB"/>
+        </w:rPr>
+      </w:pPr>
+      <w:r>
+        <w:rPr>
+          <w:rFonts w:ascii="Consolas" w:eastAsia="Times New Roman" w:hAnsi="Consolas" w:cs="Times New Roman"/>
+          <w:color w:val="D4D4D4"/>
+          <w:sz w:val="21"/>
+          <w:szCs w:val="21"/>
+          <w:lang w:val="en-GB" w:eastAsia="en-GB"/>
+        </w:rPr>
+        <w:t xml:space="preserve">            </w:t>
+      </w:r>
+      <w:r>
+        <w:rPr>
+          <w:rFonts w:ascii="Consolas" w:eastAsia="Times New Roman" w:hAnsi="Consolas" w:cs="Times New Roman"/>
+          <w:color w:val="C586C0"/>
+          <w:sz w:val="21"/>
+          <w:szCs w:val="21"/>
+          <w:lang w:val="en-GB" w:eastAsia="en-GB"/>
+        </w:rPr>
+        <w:t>return</w:t>
+      </w:r>
+      <w:r>
+        <w:rPr>
+          <w:rFonts w:ascii="Consolas" w:eastAsia="Times New Roman" w:hAnsi="Consolas" w:cs="Times New Roman"/>
+          <w:color w:val="D4D4D4"/>
+          <w:sz w:val="21"/>
+          <w:szCs w:val="21"/>
+          <w:lang w:val="en-GB" w:eastAsia="en-GB"/>
+        </w:rPr>
+        <w:t xml:space="preserve"> </w:t>
+      </w:r>
+      <w:r>
+        <w:rPr>
+          <w:rFonts w:ascii="Consolas" w:eastAsia="Times New Roman" w:hAnsi="Consolas" w:cs="Times New Roman"/>
+          <w:color w:val="CE9178"/>
+          <w:sz w:val="21"/>
+          <w:szCs w:val="21"/>
+          <w:lang w:val="en-GB" w:eastAsia="en-GB"/>
+        </w:rPr>
+        <w:t>'true'</w:t>
+      </w:r>
+      <w:r>
+        <w:rPr>
+          <w:rFonts w:ascii="Consolas" w:eastAsia="Times New Roman" w:hAnsi="Consolas" w:cs="Times New Roman"/>
+          <w:color w:val="D4D4D4"/>
+          <w:sz w:val="21"/>
+          <w:szCs w:val="21"/>
+          <w:lang w:val="en-GB" w:eastAsia="en-GB"/>
+        </w:rPr>
+        <w:t>;</w:t>
+      </w:r>
+    </w:p>
+    <w:p>
+      <w:pPr>
+        <w:shd w:val="clear" w:color="auto" w:fill="1E1E1E"/>
+        <w:spacing w:before="0" w:after="0" w:line="285" w:lineRule="atLeast"/>
+        <w:rPr>
+          <w:rFonts w:ascii="Consolas" w:eastAsia="Times New Roman" w:hAnsi="Consolas" w:cs="Times New Roman"/>
+          <w:color w:val="D4D4D4"/>
+          <w:sz w:val="21"/>
+          <w:szCs w:val="21"/>
+          <w:lang w:val="en-GB" w:eastAsia="en-GB"/>
+        </w:rPr>
+      </w:pPr>
+      <w:r>
+        <w:rPr>
+          <w:rFonts w:ascii="Consolas" w:eastAsia="Times New Roman" w:hAnsi="Consolas" w:cs="Times New Roman"/>
+          <w:color w:val="D4D4D4"/>
+          <w:sz w:val="21"/>
+          <w:szCs w:val="21"/>
+          <w:lang w:val="en-GB" w:eastAsia="en-GB"/>
+        </w:rPr>
+        <w:t xml:space="preserve">        } </w:t>
+      </w:r>
+      <w:r>
+        <w:rPr>
+          <w:rFonts w:ascii="Consolas" w:eastAsia="Times New Roman" w:hAnsi="Consolas" w:cs="Times New Roman"/>
+          <w:color w:val="C586C0"/>
+          <w:sz w:val="21"/>
+          <w:szCs w:val="21"/>
+          <w:lang w:val="en-GB" w:eastAsia="en-GB"/>
+        </w:rPr>
+        <w:t>else</w:t>
+      </w:r>
+      <w:r>
+        <w:rPr>
+          <w:rFonts w:ascii="Consolas" w:eastAsia="Times New Roman" w:hAnsi="Consolas" w:cs="Times New Roman"/>
+          <w:color w:val="D4D4D4"/>
+          <w:sz w:val="21"/>
+          <w:szCs w:val="21"/>
+          <w:lang w:val="en-GB" w:eastAsia="en-GB"/>
+        </w:rPr>
+        <w:t xml:space="preserve"> {</w:t>
+      </w:r>
+    </w:p>
+    <w:p>
+      <w:pPr>
+        <w:shd w:val="clear" w:color="auto" w:fill="1E1E1E"/>
+        <w:spacing w:before="0" w:after="0" w:line="285" w:lineRule="atLeast"/>
+        <w:rPr>
+          <w:rFonts w:ascii="Consolas" w:eastAsia="Times New Roman" w:hAnsi="Consolas" w:cs="Times New Roman"/>
+          <w:color w:val="D4D4D4"/>
+          <w:sz w:val="21"/>
+          <w:szCs w:val="21"/>
+          <w:lang w:val="en-GB" w:eastAsia="en-GB"/>
+        </w:rPr>
+      </w:pPr>
+      <w:r>
+        <w:rPr>
+          <w:rFonts w:ascii="Consolas" w:eastAsia="Times New Roman" w:hAnsi="Consolas" w:cs="Times New Roman"/>
+          <w:color w:val="D4D4D4"/>
+          <w:sz w:val="21"/>
+          <w:szCs w:val="21"/>
+          <w:lang w:val="en-GB" w:eastAsia="en-GB"/>
+        </w:rPr>
+        <w:t xml:space="preserve">            </w:t>
+      </w:r>
+      <w:r>
+        <w:rPr>
+          <w:rFonts w:ascii="Consolas" w:eastAsia="Times New Roman" w:hAnsi="Consolas" w:cs="Times New Roman"/>
+          <w:color w:val="C586C0"/>
+          <w:sz w:val="21"/>
+          <w:szCs w:val="21"/>
+          <w:lang w:val="en-GB" w:eastAsia="en-GB"/>
+        </w:rPr>
+        <w:t>return</w:t>
+      </w:r>
+      <w:r>
+        <w:rPr>
+          <w:rFonts w:ascii="Consolas" w:eastAsia="Times New Roman" w:hAnsi="Consolas" w:cs="Times New Roman"/>
+          <w:color w:val="D4D4D4"/>
+          <w:sz w:val="21"/>
+          <w:szCs w:val="21"/>
+          <w:lang w:val="en-GB" w:eastAsia="en-GB"/>
+        </w:rPr>
+        <w:t xml:space="preserve"> </w:t>
+      </w:r>
+      <w:r>
+        <w:rPr>
+          <w:rFonts w:ascii="Consolas" w:eastAsia="Times New Roman" w:hAnsi="Consolas" w:cs="Times New Roman"/>
+          <w:color w:val="CE9178"/>
+          <w:sz w:val="21"/>
+          <w:szCs w:val="21"/>
+          <w:lang w:val="en-GB" w:eastAsia="en-GB"/>
+        </w:rPr>
+        <w:t>'false'</w:t>
+      </w:r>
+      <w:r>
+        <w:rPr>
+          <w:rFonts w:ascii="Consolas" w:eastAsia="Times New Roman" w:hAnsi="Consolas" w:cs="Times New Roman"/>
+          <w:color w:val="D4D4D4"/>
+          <w:sz w:val="21"/>
+          <w:szCs w:val="21"/>
+          <w:lang w:val="en-GB" w:eastAsia="en-GB"/>
+        </w:rPr>
+        <w:t>;</w:t>
+      </w:r>
+    </w:p>
+    <w:p>
+      <w:pPr>
+        <w:shd w:val="clear" w:color="auto" w:fill="1E1E1E"/>
+        <w:spacing w:before="0" w:after="0" w:line="285" w:lineRule="atLeast"/>
+        <w:rPr>
+          <w:rFonts w:ascii="Consolas" w:eastAsia="Times New Roman" w:hAnsi="Consolas" w:cs="Times New Roman"/>
+          <w:color w:val="D4D4D4"/>
+          <w:sz w:val="21"/>
+          <w:szCs w:val="21"/>
+          <w:lang w:val="en-GB" w:eastAsia="en-GB"/>
+        </w:rPr>
+      </w:pPr>
+      <w:r>
+        <w:rPr>
+          <w:rFonts w:ascii="Consolas" w:eastAsia="Times New Roman" w:hAnsi="Consolas" w:cs="Times New Roman"/>
+          <w:color w:val="D4D4D4"/>
+          <w:sz w:val="21"/>
+          <w:szCs w:val="21"/>
+          <w:lang w:val="en-GB" w:eastAsia="en-GB"/>
+        </w:rPr>
+        <w:t xml:space="preserve">        }</w:t>
+      </w:r>
+    </w:p>
+    <w:p>
+      <w:pPr>
+        <w:shd w:val="clear" w:color="auto" w:fill="1E1E1E"/>
+        <w:spacing w:before="0" w:after="0" w:line="285" w:lineRule="atLeast"/>
+        <w:rPr>
+          <w:rFonts w:ascii="Consolas" w:eastAsia="Times New Roman" w:hAnsi="Consolas" w:cs="Times New Roman"/>
+          <w:color w:val="D4D4D4"/>
+          <w:sz w:val="21"/>
+          <w:szCs w:val="21"/>
+          <w:lang w:val="en-GB" w:eastAsia="en-GB"/>
+        </w:rPr>
+      </w:pPr>
+      <w:r>
+        <w:rPr>
+          <w:rFonts w:ascii="Consolas" w:eastAsia="Times New Roman" w:hAnsi="Consolas" w:cs="Times New Roman"/>
+          <w:color w:val="D4D4D4"/>
+          <w:sz w:val="21"/>
+          <w:szCs w:val="21"/>
+          <w:lang w:val="en-GB" w:eastAsia="en-GB"/>
+        </w:rPr>
+        <w:t xml:space="preserve">    }</w:t>
+      </w:r>
+    </w:p>
+    <w:p>
+      <w:pPr>
+        <w:shd w:val="clear" w:color="auto" w:fill="1E1E1E"/>
+        <w:spacing w:before="0" w:after="0" w:line="285" w:lineRule="atLeast"/>
+        <w:rPr>
+          <w:rFonts w:ascii="Consolas" w:eastAsia="Times New Roman" w:hAnsi="Consolas" w:cs="Times New Roman"/>
+          <w:color w:val="D4D4D4"/>
+          <w:sz w:val="21"/>
+          <w:szCs w:val="21"/>
+          <w:lang w:val="en-GB" w:eastAsia="en-GB"/>
+        </w:rPr>
+      </w:pPr>
+      <w:r>
+        <w:rPr>
+          <w:rFonts w:ascii="Consolas" w:eastAsia="Times New Roman" w:hAnsi="Consolas" w:cs="Times New Roman"/>
+          <w:color w:val="D4D4D4"/>
+          <w:sz w:val="21"/>
+          <w:szCs w:val="21"/>
+          <w:lang w:val="en-GB" w:eastAsia="en-GB"/>
+        </w:rPr>
+        <w:t>}</w:t>
+      </w:r>
+    </w:p>
+    <w:p>
+      <w:pPr>
+        <w:shd w:val="clear" w:color="auto" w:fill="1E1E1E"/>
+        <w:spacing w:before="0" w:after="0" w:line="285" w:lineRule="atLeast"/>
+        <w:rPr>
+          <w:rFonts w:ascii="Consolas" w:eastAsia="Times New Roman" w:hAnsi="Consolas" w:cs="Times New Roman"/>
+          <w:color w:val="D4D4D4"/>
+          <w:sz w:val="21"/>
+          <w:szCs w:val="21"/>
+          <w:lang w:val="en-GB" w:eastAsia="en-GB"/>
+        </w:rPr>
+      </w:pPr>
+    </w:p>
+    <w:p>
+      <w:pPr>
+        <w:shd w:val="clear" w:color="auto" w:fill="1E1E1E"/>
+        <w:spacing w:before="0" w:after="0" w:line="285" w:lineRule="atLeast"/>
+        <w:rPr>
+          <w:rFonts w:ascii="Consolas" w:eastAsia="Times New Roman" w:hAnsi="Consolas" w:cs="Times New Roman"/>
+          <w:color w:val="D4D4D4"/>
+          <w:sz w:val="21"/>
+          <w:szCs w:val="21"/>
+          <w:lang w:val="en-GB" w:eastAsia="en-GB"/>
+        </w:rPr>
+      </w:pPr>
+      <w:r>
+        <w:rPr>
+          <w:rFonts w:ascii="Consolas" w:eastAsia="Times New Roman" w:hAnsi="Consolas" w:cs="Times New Roman"/>
+          <w:color w:val="DCDCAA"/>
+          <w:sz w:val="21"/>
+          <w:szCs w:val="21"/>
+          <w:lang w:val="en-GB" w:eastAsia="en-GB"/>
+        </w:rPr>
+        <w:t>echo</w:t>
+      </w:r>
+      <w:r>
+        <w:rPr>
+          <w:rFonts w:ascii="Consolas" w:eastAsia="Times New Roman" w:hAnsi="Consolas" w:cs="Times New Roman"/>
+          <w:color w:val="D4D4D4"/>
+          <w:sz w:val="21"/>
+          <w:szCs w:val="21"/>
+          <w:lang w:val="en-GB" w:eastAsia="en-GB"/>
+        </w:rPr>
+        <w:t xml:space="preserve"> </w:t>
+      </w:r>
+      <w:proofErr w:type="gramStart"/>
+      <w:r>
+        <w:rPr>
+          <w:rFonts w:ascii="Consolas" w:eastAsia="Times New Roman" w:hAnsi="Consolas" w:cs="Times New Roman"/>
+          <w:color w:val="4EC9B0"/>
+          <w:sz w:val="21"/>
+          <w:szCs w:val="21"/>
+          <w:lang w:val="en-GB" w:eastAsia="en-GB"/>
+        </w:rPr>
+        <w:t>Palindrome</w:t>
+      </w:r>
+      <w:r>
+        <w:rPr>
+          <w:rFonts w:ascii="Consolas" w:eastAsia="Times New Roman" w:hAnsi="Consolas" w:cs="Times New Roman"/>
+          <w:color w:val="D4D4D4"/>
+          <w:sz w:val="21"/>
+          <w:szCs w:val="21"/>
+          <w:lang w:val="en-GB" w:eastAsia="en-GB"/>
+        </w:rPr>
+        <w:t>::</w:t>
+      </w:r>
+      <w:proofErr w:type="spellStart"/>
+      <w:proofErr w:type="gramEnd"/>
+      <w:r>
+        <w:rPr>
+          <w:rFonts w:ascii="Consolas" w:eastAsia="Times New Roman" w:hAnsi="Consolas" w:cs="Times New Roman"/>
+          <w:color w:val="DCDCAA"/>
+          <w:sz w:val="21"/>
+          <w:szCs w:val="21"/>
+          <w:lang w:val="en-GB" w:eastAsia="en-GB"/>
+        </w:rPr>
+        <w:t>isPalindrome</w:t>
+      </w:r>
+      <w:proofErr w:type="spellEnd"/>
+      <w:r>
+        <w:rPr>
+          <w:rFonts w:ascii="Consolas" w:eastAsia="Times New Roman" w:hAnsi="Consolas" w:cs="Times New Roman"/>
+          <w:color w:val="D4D4D4"/>
+          <w:sz w:val="21"/>
+          <w:szCs w:val="21"/>
+          <w:lang w:val="en-GB" w:eastAsia="en-GB"/>
+        </w:rPr>
+        <w:t>(</w:t>
+      </w:r>
+      <w:r>
+        <w:rPr>
+          <w:rFonts w:ascii="Consolas" w:eastAsia="Times New Roman" w:hAnsi="Consolas" w:cs="Times New Roman"/>
+          <w:color w:val="CE9178"/>
+          <w:sz w:val="21"/>
+          <w:szCs w:val="21"/>
+          <w:lang w:val="en-GB" w:eastAsia="en-GB"/>
+        </w:rPr>
+        <w:t>'</w:t>
+      </w:r>
+      <w:proofErr w:type="spellStart"/>
+      <w:r>
+        <w:rPr>
+          <w:rFonts w:ascii="Consolas" w:eastAsia="Times New Roman" w:hAnsi="Consolas" w:cs="Times New Roman"/>
+          <w:color w:val="CE9178"/>
+          <w:sz w:val="21"/>
+          <w:szCs w:val="21"/>
+          <w:lang w:val="en-GB" w:eastAsia="en-GB"/>
+        </w:rPr>
+        <w:t>Deleveled</w:t>
+      </w:r>
+      <w:proofErr w:type="spellEnd"/>
+      <w:r>
+        <w:rPr>
+          <w:rFonts w:ascii="Consolas" w:eastAsia="Times New Roman" w:hAnsi="Consolas" w:cs="Times New Roman"/>
+          <w:color w:val="CE9178"/>
+          <w:sz w:val="21"/>
+          <w:szCs w:val="21"/>
+          <w:lang w:val="en-GB" w:eastAsia="en-GB"/>
+        </w:rPr>
+        <w:t>'</w:t>
+      </w:r>
+      <w:r>
+        <w:rPr>
+          <w:rFonts w:ascii="Consolas" w:eastAsia="Times New Roman" w:hAnsi="Consolas" w:cs="Times New Roman"/>
+          <w:color w:val="D4D4D4"/>
+          <w:sz w:val="21"/>
+          <w:szCs w:val="21"/>
+          <w:lang w:val="en-GB" w:eastAsia="en-GB"/>
+        </w:rPr>
+        <w:t>);</w:t>
+      </w:r>
+    </w:p>
     <w:p/>
     <w:p>
       <w:pPr>
@@ -1179,8 +3753,6 @@
       <w:r>
         <w:t>security issue is prevalent in the code below</w:t>
       </w:r>
-      <w:bookmarkStart w:id="0" w:name="_GoBack"/>
-      <w:bookmarkEnd w:id="0"/>
       <w:r>
         <w:t xml:space="preserve"> and how would you fix it?</w:t>
       </w:r>
@@ -1371,7 +3943,25 @@
       </w:r>
       <w:r>
         <w:br/>
-        <w:t>______________________________________________________________________</w:t>
+      </w:r>
+      <w:r>
+        <w:rPr>
+          <w:color w:val="auto"/>
+        </w:rPr>
+        <w:t>SQL Injection is the security issue,  Can be fixed using PDO prepared statements.</w:t>
+      </w:r>
+    </w:p>
+    <w:p>
+      <w:pPr>
+        <w:pStyle w:val="Heading3"/>
+        <w:numPr>
+          <w:ilvl w:val="0"/>
+          <w:numId w:val="0"/>
+        </w:numPr>
+        <w:ind w:left="360"/>
+      </w:pPr>
+      <w:r>
+        <w:t>_____________________________________________________________________</w:t>
       </w:r>
     </w:p>
     <w:p/>
@@ -1463,7 +4053,43 @@
               <w:right w:val="nil"/>
             </w:tcBorders>
           </w:tcPr>
-          <w:p/>
+          <w:p>
+            <w:r>
+              <w:t xml:space="preserve">SELECT </w:t>
+            </w:r>
+            <w:proofErr w:type="spellStart"/>
+            <w:r>
+              <w:t>User.UserKey</w:t>
+            </w:r>
+            <w:proofErr w:type="spellEnd"/>
+            <w:r>
+              <w:t xml:space="preserve">, </w:t>
+            </w:r>
+            <w:proofErr w:type="spellStart"/>
+            <w:r>
+              <w:t>User.FirstName</w:t>
+            </w:r>
+            <w:proofErr w:type="spellEnd"/>
+            <w:r>
+              <w:t xml:space="preserve">, </w:t>
+            </w:r>
+            <w:proofErr w:type="spellStart"/>
+            <w:r>
+              <w:t>User.LastName</w:t>
+            </w:r>
+            <w:proofErr w:type="spellEnd"/>
+            <w:r>
+              <w:t xml:space="preserve">, </w:t>
+            </w:r>
+            <w:proofErr w:type="spellStart"/>
+            <w:r>
+              <w:t>User.Email</w:t>
+            </w:r>
+            <w:proofErr w:type="spellEnd"/>
+            <w:r>
+              <w:t>, Address.Address1</w:t>
+            </w:r>
+          </w:p>
         </w:tc>
       </w:tr>
       <w:tr>
@@ -1477,7 +4103,42 @@
               <w:right w:val="nil"/>
             </w:tcBorders>
           </w:tcPr>
-          <w:p/>
+          <w:p>
+            <w:r>
+              <w:t>FROM User</w:t>
+            </w:r>
+          </w:p>
+        </w:tc>
+      </w:tr>
+      <w:tr>
+        <w:tc>
+          <w:tcPr>
+            <w:tcW w:w="9206" w:type="dxa"/>
+            <w:tcBorders>
+              <w:top w:val="single" w:sz="4" w:space="0" w:color="auto"/>
+              <w:left w:val="nil"/>
+              <w:bottom w:val="single" w:sz="4" w:space="0" w:color="auto"/>
+              <w:right w:val="nil"/>
+            </w:tcBorders>
+          </w:tcPr>
+          <w:p>
+            <w:r>
+              <w:t xml:space="preserve">INNER JOIN Address ON </w:t>
+            </w:r>
+            <w:proofErr w:type="spellStart"/>
+            <w:r>
+              <w:t>User.UserKey</w:t>
+            </w:r>
+            <w:proofErr w:type="spellEnd"/>
+            <w:r>
+              <w:t xml:space="preserve"> = </w:t>
+            </w:r>
+            <w:proofErr w:type="spellStart"/>
+            <w:r>
+              <w:t>Address.UsrKey</w:t>
+            </w:r>
+            <w:proofErr w:type="spellEnd"/>
+          </w:p>
         </w:tc>
       </w:tr>
     </w:tbl>
@@ -27649,6 +30310,7 @@
     <w:rsid w:val="006B317F"/>
     <w:rsid w:val="00C82CFB"/>
     <w:rsid w:val="00DD0C89"/>
+    <w:rsid w:val="00E31B9B"/>
   </w:rsids>
   <m:mathPr>
     <m:mathFont m:val="Cambria Math"/>
@@ -27665,8 +30327,8 @@
   </m:mathPr>
   <w:themeFontLang w:val="en-ZA"/>
   <w:clrSchemeMapping w:bg1="light1" w:t1="dark1" w:bg2="light2" w:t2="dark2" w:accent1="accent1" w:accent2="accent2" w:accent3="accent3" w:accent4="accent4" w:accent5="accent5" w:accent6="accent6" w:hyperlink="hyperlink" w:followedHyperlink="followedHyperlink"/>
-  <w:decimalSymbol w:val=","/>
-  <w:listSeparator w:val=";"/>
+  <w:decimalSymbol w:val="."/>
+  <w:listSeparator w:val=","/>
   <w15:chartTrackingRefBased/>
 </w:settings>
 </file>

</xml_diff>